<commit_message>
3njin tema mag alyndy
</commit_message>
<xml_diff>
--- a/meyilnama/meyilnama.docx
+++ b/meyilnama/meyilnama.docx
@@ -198,6 +198,62 @@
         </w:rPr>
         <w:t>IoT-y ornaşdyrmagyň aýratynlyklary we olaryň berýän artykmaçlyklary.</w:t>
       </w:r>
+      <w:r>
+        <w:rPr>
+          <w:rFonts w:ascii="Times New Roman" w:hAnsi="Times New Roman" w:cs="Times New Roman"/>
+          <w:sz w:val="28"/>
+          <w:szCs w:val="28"/>
+          <w:lang w:val="en-US"/>
+        </w:rPr>
+        <w:t>(</w:t>
+      </w:r>
+      <w:r>
+        <w:rPr>
+          <w:rFonts w:ascii="Times New Roman" w:hAnsi="Times New Roman" w:cs="Times New Roman"/>
+          <w:sz w:val="28"/>
+          <w:szCs w:val="28"/>
+          <w:highlight w:val="yellow"/>
+          <w:lang w:val="en-US"/>
+        </w:rPr>
+        <w:t>T</w:t>
+      </w:r>
+      <w:r>
+        <w:rPr>
+          <w:rFonts w:ascii="Times New Roman" w:hAnsi="Times New Roman" w:cs="Times New Roman"/>
+          <w:sz w:val="28"/>
+          <w:szCs w:val="28"/>
+          <w:highlight w:val="yellow"/>
+        </w:rPr>
+        <w:t xml:space="preserve">aýýarlandy </w:t>
+      </w:r>
+      <w:r>
+        <w:rPr>
+          <w:rFonts w:hint="default" w:ascii="Times New Roman" w:hAnsi="Times New Roman" w:cs="Times New Roman"/>
+          <w:sz w:val="28"/>
+          <w:szCs w:val="28"/>
+          <w:highlight w:val="yellow"/>
+          <w:lang w:val="tk-TM"/>
+        </w:rPr>
+        <w:t>7</w:t>
+      </w:r>
+      <w:r>
+        <w:rPr>
+          <w:rFonts w:ascii="Times New Roman" w:hAnsi="Times New Roman" w:cs="Times New Roman"/>
+          <w:sz w:val="28"/>
+          <w:szCs w:val="28"/>
+          <w:highlight w:val="yellow"/>
+        </w:rPr>
+        <w:t xml:space="preserve"> list</w:t>
+      </w:r>
+      <w:r>
+        <w:rPr>
+          <w:rFonts w:ascii="Times New Roman" w:hAnsi="Times New Roman" w:cs="Times New Roman"/>
+          <w:sz w:val="28"/>
+          <w:szCs w:val="28"/>
+          <w:lang w:val="en-US"/>
+        </w:rPr>
+        <w:t>)</w:t>
+      </w:r>
     </w:p>
     <w:p>
       <w:pPr>
@@ -212,14 +268,32 @@
           <w:szCs w:val="28"/>
         </w:rPr>
       </w:pPr>
+      <w:r>
+        <w:rPr>
+          <w:rFonts w:ascii="Times New Roman" w:hAnsi="Times New Roman" w:cs="Times New Roman"/>
+          <w:sz w:val="28"/>
+          <w:szCs w:val="28"/>
+        </w:rPr>
+        <w:t xml:space="preserve"> IoT ulg</w:t>
+      </w:r>
+      <w:r>
+        <w:rPr>
+          <w:rFonts w:hint="default" w:ascii="Times New Roman" w:hAnsi="Times New Roman" w:cs="Times New Roman"/>
+          <w:sz w:val="28"/>
+          <w:szCs w:val="28"/>
+          <w:lang w:val="tk-TM"/>
+        </w:rPr>
+        <w:t>a</w:t>
+      </w:r>
       <w:bookmarkStart w:id="0" w:name="_GoBack"/>
-      <w:r>
-        <w:rPr>
-          <w:rFonts w:ascii="Times New Roman" w:hAnsi="Times New Roman" w:cs="Times New Roman"/>
-          <w:sz w:val="28"/>
-          <w:szCs w:val="28"/>
-        </w:rPr>
-        <w:t xml:space="preserve"> IoT ulagmyny dolandyrmakda ulanylýan</w:t>
+      <w:bookmarkEnd w:id="0"/>
+      <w:r>
+        <w:rPr>
+          <w:rFonts w:ascii="Times New Roman" w:hAnsi="Times New Roman" w:cs="Times New Roman"/>
+          <w:sz w:val="28"/>
+          <w:szCs w:val="28"/>
+        </w:rPr>
+        <w:t>myny dolandyrmakda ulanylýan</w:t>
       </w:r>
       <w:r>
         <w:rPr>
@@ -239,7 +313,6 @@
         <w:t xml:space="preserve"> programmalar we olaryň aýratynlyklary.</w:t>
       </w:r>
     </w:p>
-    <w:bookmarkEnd w:id="0"/>
     <w:p>
       <w:pPr>
         <w:rPr>

</xml_diff>

<commit_message>
Ibap comleted move to save 18.03.2025
</commit_message>
<xml_diff>
--- a/meyilnama/meyilnama.docx
+++ b/meyilnama/meyilnama.docx
@@ -1,6 +1,6 @@
 
 <file path=word/document.xml><?xml version="1.0" encoding="utf-8"?>
-<w:document xmlns:wpc="http://schemas.microsoft.com/office/word/2010/wordprocessingCanvas" xmlns:mc="http://schemas.openxmlformats.org/markup-compatibility/2006" xmlns:o="urn:schemas-microsoft-com:office:office" xmlns:r="http://schemas.openxmlformats.org/officeDocument/2006/relationships" xmlns:m="http://schemas.openxmlformats.org/officeDocument/2006/math" xmlns:v="urn:schemas-microsoft-com:vml" xmlns:wp14="http://schemas.microsoft.com/office/word/2010/wordprocessingDrawing" xmlns:wp="http://schemas.openxmlformats.org/drawingml/2006/wordprocessingDrawing" xmlns:w="http://schemas.openxmlformats.org/wordprocessingml/2006/main" xmlns:w14="http://schemas.microsoft.com/office/word/2010/wordml" xmlns:w10="urn:schemas-microsoft-com:office:word" xmlns:w15="http://schemas.microsoft.com/office/word/2012/wordml" xmlns:wpg="http://schemas.microsoft.com/office/word/2010/wordprocessingGroup" xmlns:wpi="http://schemas.microsoft.com/office/word/2010/wordprocessingInk" xmlns:wne="http://schemas.microsoft.com/office/word/2006/wordml" xmlns:wps="http://schemas.microsoft.com/office/word/2010/wordprocessingShape" xmlns:wpsCustomData="http://www.wps.cn/officeDocument/2013/wpsCustomData" mc:Ignorable="w14 w15 wp14">
+<w:document xmlns:wpc="http://schemas.microsoft.com/office/word/2010/wordprocessingCanvas" xmlns:cx="http://schemas.microsoft.com/office/drawing/2014/chartex" xmlns:cx1="http://schemas.microsoft.com/office/drawing/2015/9/8/chartex" xmlns:cx2="http://schemas.microsoft.com/office/drawing/2015/10/21/chartex" xmlns:cx3="http://schemas.microsoft.com/office/drawing/2016/5/9/chartex" xmlns:cx4="http://schemas.microsoft.com/office/drawing/2016/5/10/chartex" xmlns:cx5="http://schemas.microsoft.com/office/drawing/2016/5/11/chartex" xmlns:cx6="http://schemas.microsoft.com/office/drawing/2016/5/12/chartex" xmlns:cx7="http://schemas.microsoft.com/office/drawing/2016/5/13/chartex" xmlns:cx8="http://schemas.microsoft.com/office/drawing/2016/5/14/chartex" xmlns:mc="http://schemas.openxmlformats.org/markup-compatibility/2006" xmlns:aink="http://schemas.microsoft.com/office/drawing/2016/ink" xmlns:am3d="http://schemas.microsoft.com/office/drawing/2017/model3d" xmlns:o="urn:schemas-microsoft-com:office:office" xmlns:r="http://schemas.openxmlformats.org/officeDocument/2006/relationships" xmlns:m="http://schemas.openxmlformats.org/officeDocument/2006/math" xmlns:v="urn:schemas-microsoft-com:vml" xmlns:wp14="http://schemas.microsoft.com/office/word/2010/wordprocessingDrawing" xmlns:wp="http://schemas.openxmlformats.org/drawingml/2006/wordprocessingDrawing" xmlns:w10="urn:schemas-microsoft-com:office:word" xmlns:w="http://schemas.openxmlformats.org/wordprocessingml/2006/main" xmlns:w14="http://schemas.microsoft.com/office/word/2010/wordml" xmlns:w15="http://schemas.microsoft.com/office/word/2012/wordml" xmlns:w16cid="http://schemas.microsoft.com/office/word/2016/wordml/cid" xmlns:w16se="http://schemas.microsoft.com/office/word/2015/wordml/symex" xmlns:wpg="http://schemas.microsoft.com/office/word/2010/wordprocessingGroup" xmlns:wpi="http://schemas.microsoft.com/office/word/2010/wordprocessingInk" xmlns:wne="http://schemas.microsoft.com/office/word/2006/wordml" xmlns:wps="http://schemas.microsoft.com/office/word/2010/wordprocessingShape" mc:Ignorable="w14 w15 w16se w16cid wp14">
   <w:body>
     <w:p>
       <w:pPr>
@@ -84,7 +84,7 @@
     </w:p>
     <w:p>
       <w:pPr>
-        <w:pStyle w:val="4"/>
+        <w:pStyle w:val="a3"/>
         <w:numPr>
           <w:ilvl w:val="0"/>
           <w:numId w:val="1"/>
@@ -110,8 +110,19 @@
           <w:szCs w:val="28"/>
           <w:lang w:val="en-US"/>
         </w:rPr>
-        <w:t xml:space="preserve"> klassifikasi</w:t>
-      </w:r>
+        <w:t xml:space="preserve"> </w:t>
+      </w:r>
+      <w:proofErr w:type="spellStart"/>
+      <w:r>
+        <w:rPr>
+          <w:rFonts w:ascii="Times New Roman" w:hAnsi="Times New Roman" w:cs="Times New Roman"/>
+          <w:sz w:val="28"/>
+          <w:szCs w:val="28"/>
+          <w:lang w:val="en-US"/>
+        </w:rPr>
+        <w:t>klassifikasi</w:t>
+      </w:r>
+      <w:proofErr w:type="spellEnd"/>
       <w:r>
         <w:rPr>
           <w:rFonts w:ascii="Times New Roman" w:hAnsi="Times New Roman" w:cs="Times New Roman"/>
@@ -179,7 +190,7 @@
     </w:p>
     <w:p>
       <w:pPr>
-        <w:pStyle w:val="4"/>
+        <w:pStyle w:val="a3"/>
         <w:numPr>
           <w:ilvl w:val="0"/>
           <w:numId w:val="1"/>
@@ -228,11 +239,10 @@
       </w:r>
       <w:r>
         <w:rPr>
-          <w:rFonts w:hint="default" w:ascii="Times New Roman" w:hAnsi="Times New Roman" w:cs="Times New Roman"/>
+          <w:rFonts w:ascii="Times New Roman" w:hAnsi="Times New Roman" w:cs="Times New Roman"/>
           <w:sz w:val="28"/>
           <w:szCs w:val="28"/>
           <w:highlight w:val="yellow"/>
-          <w:lang w:val="tk-TM"/>
         </w:rPr>
         <w:t>7</w:t>
       </w:r>
@@ -257,7 +267,7 @@
     </w:p>
     <w:p>
       <w:pPr>
-        <w:pStyle w:val="4"/>
+        <w:pStyle w:val="a3"/>
         <w:numPr>
           <w:ilvl w:val="0"/>
           <w:numId w:val="1"/>
@@ -278,12 +288,90 @@
       </w:r>
       <w:r>
         <w:rPr>
-          <w:rFonts w:hint="default" w:ascii="Times New Roman" w:hAnsi="Times New Roman" w:cs="Times New Roman"/>
-          <w:sz w:val="28"/>
-          <w:szCs w:val="28"/>
-          <w:lang w:val="tk-TM"/>
+          <w:rFonts w:ascii="Times New Roman" w:hAnsi="Times New Roman" w:cs="Times New Roman"/>
+          <w:sz w:val="28"/>
+          <w:szCs w:val="28"/>
         </w:rPr>
         <w:t>a</w:t>
+      </w:r>
+      <w:r>
+        <w:rPr>
+          <w:rFonts w:ascii="Times New Roman" w:hAnsi="Times New Roman" w:cs="Times New Roman"/>
+          <w:sz w:val="28"/>
+          <w:szCs w:val="28"/>
+        </w:rPr>
+        <w:t xml:space="preserve">myny </w:t>
+      </w:r>
+      <w:r>
+        <w:rPr>
+          <w:rFonts w:ascii="Times New Roman" w:hAnsi="Times New Roman" w:cs="Times New Roman"/>
+          <w:sz w:val="28"/>
+          <w:szCs w:val="28"/>
+        </w:rPr>
+        <w:t>dolandyrmakda ulanylýan</w:t>
+      </w:r>
+      <w:r>
+        <w:rPr>
+          <w:rFonts w:ascii="Times New Roman" w:hAnsi="Times New Roman" w:cs="Times New Roman"/>
+          <w:sz w:val="28"/>
+          <w:szCs w:val="28"/>
+          <w:lang w:val="en-US"/>
+        </w:rPr>
+        <w:t xml:space="preserve"> </w:t>
+      </w:r>
+      <w:r>
+        <w:rPr>
+          <w:rFonts w:ascii="Times New Roman" w:hAnsi="Times New Roman" w:cs="Times New Roman"/>
+          <w:sz w:val="28"/>
+          <w:szCs w:val="28"/>
+        </w:rPr>
+        <w:t xml:space="preserve"> programmalar we olaryň aýratynlyklary</w:t>
+      </w:r>
+      <w:r>
+        <w:rPr>
+          <w:rFonts w:ascii="Times New Roman" w:hAnsi="Times New Roman" w:cs="Times New Roman"/>
+          <w:sz w:val="28"/>
+          <w:szCs w:val="28"/>
+        </w:rPr>
+        <w:t>.</w:t>
+      </w:r>
+      <w:r>
+        <w:rPr>
+          <w:rFonts w:ascii="Times New Roman" w:hAnsi="Times New Roman" w:cs="Times New Roman"/>
+          <w:sz w:val="28"/>
+          <w:szCs w:val="28"/>
+          <w:lang w:val="en-US"/>
+        </w:rPr>
+        <w:t>(</w:t>
+      </w:r>
+      <w:r>
+        <w:rPr>
+          <w:rFonts w:ascii="Times New Roman" w:hAnsi="Times New Roman" w:cs="Times New Roman"/>
+          <w:sz w:val="28"/>
+          <w:szCs w:val="28"/>
+          <w:highlight w:val="yellow"/>
+          <w:lang w:val="en-US"/>
+        </w:rPr>
+        <w:t>T</w:t>
+      </w:r>
+      <w:r>
+        <w:rPr>
+          <w:rFonts w:ascii="Times New Roman" w:hAnsi="Times New Roman" w:cs="Times New Roman"/>
+          <w:sz w:val="28"/>
+          <w:szCs w:val="28"/>
+          <w:highlight w:val="yellow"/>
+        </w:rPr>
+        <w:t xml:space="preserve">aýýarlandy </w:t>
+      </w:r>
+      <w:r>
+        <w:rPr>
+          <w:rFonts w:ascii="Times New Roman" w:hAnsi="Times New Roman" w:cs="Times New Roman"/>
+          <w:sz w:val="28"/>
+          <w:szCs w:val="28"/>
+          <w:highlight w:val="yellow"/>
+          <w:lang w:val="en-US"/>
+        </w:rPr>
+        <w:t>6</w:t>
       </w:r>
       <w:bookmarkStart w:id="0" w:name="_GoBack"/>
       <w:bookmarkEnd w:id="0"/>
@@ -292,8 +380,9 @@
           <w:rFonts w:ascii="Times New Roman" w:hAnsi="Times New Roman" w:cs="Times New Roman"/>
           <w:sz w:val="28"/>
           <w:szCs w:val="28"/>
-        </w:rPr>
-        <w:t>myny dolandyrmakda ulanylýan</w:t>
+          <w:highlight w:val="yellow"/>
+        </w:rPr>
+        <w:t xml:space="preserve"> list</w:t>
       </w:r>
       <w:r>
         <w:rPr>
@@ -302,15 +391,7 @@
           <w:szCs w:val="28"/>
           <w:lang w:val="en-US"/>
         </w:rPr>
-        <w:t xml:space="preserve"> </w:t>
-      </w:r>
-      <w:r>
-        <w:rPr>
-          <w:rFonts w:ascii="Times New Roman" w:hAnsi="Times New Roman" w:cs="Times New Roman"/>
-          <w:sz w:val="28"/>
-          <w:szCs w:val="28"/>
-        </w:rPr>
-        <w:t xml:space="preserve"> programmalar we olaryň aýratynlyklary.</w:t>
+        <w:t>)</w:t>
       </w:r>
     </w:p>
     <w:p>
@@ -329,12 +410,21 @@
           <w:sz w:val="28"/>
           <w:szCs w:val="28"/>
         </w:rPr>
-        <w:t>II Bap. IoT ulgamynyň howpsuzlugyny üpjün etmek.</w:t>
-      </w:r>
-    </w:p>
-    <w:p>
-      <w:pPr>
-        <w:pStyle w:val="4"/>
+        <w:t>I</w:t>
+      </w:r>
+      <w:r>
+        <w:rPr>
+          <w:rFonts w:ascii="Times New Roman" w:hAnsi="Times New Roman" w:cs="Times New Roman"/>
+          <w:b/>
+          <w:sz w:val="28"/>
+          <w:szCs w:val="28"/>
+        </w:rPr>
+        <w:t>I Bap. IoT ulgamynyň howpsuzlugyny üpjün etmek.</w:t>
+      </w:r>
+    </w:p>
+    <w:p>
+      <w:pPr>
+        <w:pStyle w:val="a3"/>
         <w:numPr>
           <w:ilvl w:val="0"/>
           <w:numId w:val="2"/>
@@ -356,7 +446,7 @@
     </w:p>
     <w:p>
       <w:pPr>
-        <w:pStyle w:val="4"/>
+        <w:pStyle w:val="a3"/>
         <w:numPr>
           <w:ilvl w:val="0"/>
           <w:numId w:val="2"/>
@@ -378,7 +468,7 @@
     </w:p>
     <w:p>
       <w:pPr>
-        <w:pStyle w:val="4"/>
+        <w:pStyle w:val="a3"/>
         <w:numPr>
           <w:ilvl w:val="0"/>
           <w:numId w:val="2"/>
@@ -414,12 +504,21 @@
           <w:sz w:val="28"/>
           <w:szCs w:val="28"/>
         </w:rPr>
-        <w:t>III Bap. IoT ulgamlarynyň guramaçylyk we hukuk  üpjünçiligi.</w:t>
-      </w:r>
-    </w:p>
-    <w:p>
-      <w:pPr>
-        <w:pStyle w:val="4"/>
+        <w:t xml:space="preserve">III Bap. IoT ulgamlarynyň guramaçylyk </w:t>
+      </w:r>
+      <w:r>
+        <w:rPr>
+          <w:rFonts w:ascii="Times New Roman" w:hAnsi="Times New Roman" w:cs="Times New Roman"/>
+          <w:b/>
+          <w:sz w:val="28"/>
+          <w:szCs w:val="28"/>
+        </w:rPr>
+        <w:t>we hukuk  üpjünçiligi.</w:t>
+      </w:r>
+    </w:p>
+    <w:p>
+      <w:pPr>
+        <w:pStyle w:val="a3"/>
         <w:numPr>
           <w:ilvl w:val="0"/>
           <w:numId w:val="3"/>
@@ -441,7 +540,7 @@
     </w:p>
     <w:p>
       <w:pPr>
-        <w:pStyle w:val="4"/>
+        <w:pStyle w:val="a3"/>
         <w:numPr>
           <w:ilvl w:val="0"/>
           <w:numId w:val="3"/>
@@ -463,7 +562,7 @@
     </w:p>
     <w:p>
       <w:pPr>
-        <w:pStyle w:val="4"/>
+        <w:pStyle w:val="a3"/>
         <w:numPr>
           <w:ilvl w:val="0"/>
           <w:numId w:val="3"/>
@@ -563,16 +662,16 @@
     <w:sectPr>
       <w:pgSz w:w="11906" w:h="16838"/>
       <w:pgMar w:top="1134" w:right="850" w:bottom="1134" w:left="1701" w:header="708" w:footer="708" w:gutter="0"/>
-      <w:cols w:space="708" w:num="1"/>
-      <w:docGrid w:linePitch="360" w:charSpace="0"/>
+      <w:cols w:space="708"/>
+      <w:docGrid w:linePitch="360"/>
     </w:sectPr>
   </w:body>
 </w:document>
 </file>
 
 <file path=word/endnotes.xml><?xml version="1.0" encoding="utf-8"?>
-<w:endnotes xmlns:wpc="http://schemas.microsoft.com/office/word/2010/wordprocessingCanvas" xmlns:mc="http://schemas.openxmlformats.org/markup-compatibility/2006" xmlns:o="urn:schemas-microsoft-com:office:office" xmlns:r="http://schemas.openxmlformats.org/officeDocument/2006/relationships" xmlns:m="http://schemas.openxmlformats.org/officeDocument/2006/math" xmlns:v="urn:schemas-microsoft-com:vml" xmlns:wp14="http://schemas.microsoft.com/office/word/2010/wordprocessingDrawing" xmlns:wp="http://schemas.openxmlformats.org/drawingml/2006/wordprocessingDrawing" xmlns:w="http://schemas.openxmlformats.org/wordprocessingml/2006/main" xmlns:w14="http://schemas.microsoft.com/office/word/2010/wordml" xmlns:w15="http://schemas.microsoft.com/office/word/2012/wordml" xmlns:w10="urn:schemas-microsoft-com:office:word" xmlns:wpg="http://schemas.microsoft.com/office/word/2010/wordprocessingGroup" xmlns:wpi="http://schemas.microsoft.com/office/word/2010/wordprocessingInk" xmlns:wne="http://schemas.microsoft.com/office/word/2006/wordml" xmlns:wps="http://schemas.microsoft.com/office/word/2010/wordprocessingShape" xmlns:wpsCustomData="http://www.wps.cn/officeDocument/2013/wpsCustomData" mc:Ignorable="w14 w15 wp14">
-  <w:endnote w:type="separator" w:id="0">
+<w:endnotes xmlns:wpc="http://schemas.microsoft.com/office/word/2010/wordprocessingCanvas" xmlns:cx="http://schemas.microsoft.com/office/drawing/2014/chartex" xmlns:cx1="http://schemas.microsoft.com/office/drawing/2015/9/8/chartex" xmlns:cx2="http://schemas.microsoft.com/office/drawing/2015/10/21/chartex" xmlns:cx3="http://schemas.microsoft.com/office/drawing/2016/5/9/chartex" xmlns:cx4="http://schemas.microsoft.com/office/drawing/2016/5/10/chartex" xmlns:cx5="http://schemas.microsoft.com/office/drawing/2016/5/11/chartex" xmlns:cx6="http://schemas.microsoft.com/office/drawing/2016/5/12/chartex" xmlns:cx7="http://schemas.microsoft.com/office/drawing/2016/5/13/chartex" xmlns:cx8="http://schemas.microsoft.com/office/drawing/2016/5/14/chartex" xmlns:mc="http://schemas.openxmlformats.org/markup-compatibility/2006" xmlns:aink="http://schemas.microsoft.com/office/drawing/2016/ink" xmlns:am3d="http://schemas.microsoft.com/office/drawing/2017/model3d" xmlns:o="urn:schemas-microsoft-com:office:office" xmlns:r="http://schemas.openxmlformats.org/officeDocument/2006/relationships" xmlns:m="http://schemas.openxmlformats.org/officeDocument/2006/math" xmlns:v="urn:schemas-microsoft-com:vml" xmlns:wp14="http://schemas.microsoft.com/office/word/2010/wordprocessingDrawing" xmlns:wp="http://schemas.openxmlformats.org/drawingml/2006/wordprocessingDrawing" xmlns:w10="urn:schemas-microsoft-com:office:word" xmlns:w="http://schemas.openxmlformats.org/wordprocessingml/2006/main" xmlns:w14="http://schemas.microsoft.com/office/word/2010/wordml" xmlns:w15="http://schemas.microsoft.com/office/word/2012/wordml" xmlns:w16cid="http://schemas.microsoft.com/office/word/2016/wordml/cid" xmlns:w16se="http://schemas.microsoft.com/office/word/2015/wordml/symex" xmlns:wpg="http://schemas.microsoft.com/office/word/2010/wordprocessingGroup" xmlns:wpi="http://schemas.microsoft.com/office/word/2010/wordprocessingInk" xmlns:wne="http://schemas.microsoft.com/office/word/2006/wordml" xmlns:wps="http://schemas.microsoft.com/office/word/2010/wordprocessingShape" mc:Ignorable="w14 w15 w16se w16cid wp14">
+  <w:endnote w:type="separator" w:id="-1">
     <w:p>
       <w:pPr>
         <w:spacing w:line="240" w:lineRule="auto"/>
@@ -582,7 +681,7 @@
       </w:r>
     </w:p>
   </w:endnote>
-  <w:endnote w:type="continuationSeparator" w:id="1">
+  <w:endnote w:type="continuationSeparator" w:id="0">
     <w:p>
       <w:pPr>
         <w:spacing w:line="240" w:lineRule="auto"/>
@@ -596,21 +695,21 @@
 </file>
 
 <file path=word/footnotes.xml><?xml version="1.0" encoding="utf-8"?>
-<w:footnotes xmlns:wpc="http://schemas.microsoft.com/office/word/2010/wordprocessingCanvas" xmlns:mc="http://schemas.openxmlformats.org/markup-compatibility/2006" xmlns:o="urn:schemas-microsoft-com:office:office" xmlns:r="http://schemas.openxmlformats.org/officeDocument/2006/relationships" xmlns:m="http://schemas.openxmlformats.org/officeDocument/2006/math" xmlns:v="urn:schemas-microsoft-com:vml" xmlns:wp14="http://schemas.microsoft.com/office/word/2010/wordprocessingDrawing" xmlns:wp="http://schemas.openxmlformats.org/drawingml/2006/wordprocessingDrawing" xmlns:w="http://schemas.openxmlformats.org/wordprocessingml/2006/main" xmlns:w14="http://schemas.microsoft.com/office/word/2010/wordml" xmlns:w15="http://schemas.microsoft.com/office/word/2012/wordml" xmlns:w10="urn:schemas-microsoft-com:office:word" xmlns:wpg="http://schemas.microsoft.com/office/word/2010/wordprocessingGroup" xmlns:wpi="http://schemas.microsoft.com/office/word/2010/wordprocessingInk" xmlns:wne="http://schemas.microsoft.com/office/word/2006/wordml" xmlns:wps="http://schemas.microsoft.com/office/word/2010/wordprocessingShape" xmlns:wpsCustomData="http://www.wps.cn/officeDocument/2013/wpsCustomData" mc:Ignorable="w14 w15 wp14">
-  <w:footnote w:type="separator" w:id="0">
-    <w:p>
-      <w:pPr>
-        <w:spacing w:before="0" w:after="0" w:line="259" w:lineRule="auto"/>
+<w:footnotes xmlns:wpc="http://schemas.microsoft.com/office/word/2010/wordprocessingCanvas" xmlns:cx="http://schemas.microsoft.com/office/drawing/2014/chartex" xmlns:cx1="http://schemas.microsoft.com/office/drawing/2015/9/8/chartex" xmlns:cx2="http://schemas.microsoft.com/office/drawing/2015/10/21/chartex" xmlns:cx3="http://schemas.microsoft.com/office/drawing/2016/5/9/chartex" xmlns:cx4="http://schemas.microsoft.com/office/drawing/2016/5/10/chartex" xmlns:cx5="http://schemas.microsoft.com/office/drawing/2016/5/11/chartex" xmlns:cx6="http://schemas.microsoft.com/office/drawing/2016/5/12/chartex" xmlns:cx7="http://schemas.microsoft.com/office/drawing/2016/5/13/chartex" xmlns:cx8="http://schemas.microsoft.com/office/drawing/2016/5/14/chartex" xmlns:mc="http://schemas.openxmlformats.org/markup-compatibility/2006" xmlns:aink="http://schemas.microsoft.com/office/drawing/2016/ink" xmlns:am3d="http://schemas.microsoft.com/office/drawing/2017/model3d" xmlns:o="urn:schemas-microsoft-com:office:office" xmlns:r="http://schemas.openxmlformats.org/officeDocument/2006/relationships" xmlns:m="http://schemas.openxmlformats.org/officeDocument/2006/math" xmlns:v="urn:schemas-microsoft-com:vml" xmlns:wp14="http://schemas.microsoft.com/office/word/2010/wordprocessingDrawing" xmlns:wp="http://schemas.openxmlformats.org/drawingml/2006/wordprocessingDrawing" xmlns:w10="urn:schemas-microsoft-com:office:word" xmlns:w="http://schemas.openxmlformats.org/wordprocessingml/2006/main" xmlns:w14="http://schemas.microsoft.com/office/word/2010/wordml" xmlns:w15="http://schemas.microsoft.com/office/word/2012/wordml" xmlns:w16cid="http://schemas.microsoft.com/office/word/2016/wordml/cid" xmlns:w16se="http://schemas.microsoft.com/office/word/2015/wordml/symex" xmlns:wpg="http://schemas.microsoft.com/office/word/2010/wordprocessingGroup" xmlns:wpi="http://schemas.microsoft.com/office/word/2010/wordprocessingInk" xmlns:wne="http://schemas.microsoft.com/office/word/2006/wordml" xmlns:wps="http://schemas.microsoft.com/office/word/2010/wordprocessingShape" mc:Ignorable="w14 w15 w16se w16cid wp14">
+  <w:footnote w:type="separator" w:id="-1">
+    <w:p>
+      <w:pPr>
+        <w:spacing w:after="0"/>
       </w:pPr>
       <w:r>
         <w:separator/>
       </w:r>
     </w:p>
   </w:footnote>
-  <w:footnote w:type="continuationSeparator" w:id="1">
-    <w:p>
-      <w:pPr>
-        <w:spacing w:before="0" w:after="0" w:line="259" w:lineRule="auto"/>
+  <w:footnote w:type="continuationSeparator" w:id="0">
+    <w:p>
+      <w:pPr>
+        <w:spacing w:after="0"/>
       </w:pPr>
       <w:r>
         <w:continuationSeparator/>
@@ -621,12 +720,12 @@
 </file>
 
 <file path=word/numbering.xml><?xml version="1.0" encoding="utf-8"?>
-<w:numbering xmlns:wpc="http://schemas.microsoft.com/office/word/2010/wordprocessingCanvas" xmlns:mc="http://schemas.openxmlformats.org/markup-compatibility/2006" xmlns:o="urn:schemas-microsoft-com:office:office" xmlns:r="http://schemas.openxmlformats.org/officeDocument/2006/relationships" xmlns:m="http://schemas.openxmlformats.org/officeDocument/2006/math" xmlns:v="urn:schemas-microsoft-com:vml" xmlns:wp14="http://schemas.microsoft.com/office/word/2010/wordprocessingDrawing" xmlns:wp="http://schemas.openxmlformats.org/drawingml/2006/wordprocessingDrawing" xmlns:w10="urn:schemas-microsoft-com:office:word" xmlns:w="http://schemas.openxmlformats.org/wordprocessingml/2006/main" xmlns:w14="http://schemas.microsoft.com/office/word/2010/wordml" xmlns:wpg="http://schemas.microsoft.com/office/word/2010/wordprocessingGroup" xmlns:wpi="http://schemas.microsoft.com/office/word/2010/wordprocessingInk" xmlns:wne="http://schemas.microsoft.com/office/word/2006/wordml" xmlns:wps="http://schemas.microsoft.com/office/word/2010/wordprocessingShape" xmlns:wpsCustomData="http://www.wps.cn/officeDocument/2013/wpsCustomData" mc:Ignorable="w14 wp14">
-  <w:abstractNum w:abstractNumId="0">
+<w:numbering xmlns:wpc="http://schemas.microsoft.com/office/word/2010/wordprocessingCanvas" xmlns:cx="http://schemas.microsoft.com/office/drawing/2014/chartex" xmlns:cx1="http://schemas.microsoft.com/office/drawing/2015/9/8/chartex" xmlns:cx2="http://schemas.microsoft.com/office/drawing/2015/10/21/chartex" xmlns:cx3="http://schemas.microsoft.com/office/drawing/2016/5/9/chartex" xmlns:cx4="http://schemas.microsoft.com/office/drawing/2016/5/10/chartex" xmlns:cx5="http://schemas.microsoft.com/office/drawing/2016/5/11/chartex" xmlns:cx6="http://schemas.microsoft.com/office/drawing/2016/5/12/chartex" xmlns:cx7="http://schemas.microsoft.com/office/drawing/2016/5/13/chartex" xmlns:cx8="http://schemas.microsoft.com/office/drawing/2016/5/14/chartex" xmlns:mc="http://schemas.openxmlformats.org/markup-compatibility/2006" xmlns:aink="http://schemas.microsoft.com/office/drawing/2016/ink" xmlns:am3d="http://schemas.microsoft.com/office/drawing/2017/model3d" xmlns:o="urn:schemas-microsoft-com:office:office" xmlns:r="http://schemas.openxmlformats.org/officeDocument/2006/relationships" xmlns:m="http://schemas.openxmlformats.org/officeDocument/2006/math" xmlns:v="urn:schemas-microsoft-com:vml" xmlns:wp14="http://schemas.microsoft.com/office/word/2010/wordprocessingDrawing" xmlns:wp="http://schemas.openxmlformats.org/drawingml/2006/wordprocessingDrawing" xmlns:w10="urn:schemas-microsoft-com:office:word" xmlns:w="http://schemas.openxmlformats.org/wordprocessingml/2006/main" xmlns:w14="http://schemas.microsoft.com/office/word/2010/wordml" xmlns:w15="http://schemas.microsoft.com/office/word/2012/wordml" xmlns:w16cid="http://schemas.microsoft.com/office/word/2016/wordml/cid" xmlns:w16se="http://schemas.microsoft.com/office/word/2015/wordml/symex" xmlns:wpg="http://schemas.microsoft.com/office/word/2010/wordprocessingGroup" xmlns:wpi="http://schemas.microsoft.com/office/word/2010/wordprocessingInk" xmlns:wne="http://schemas.microsoft.com/office/word/2006/wordml" xmlns:wps="http://schemas.microsoft.com/office/word/2010/wordprocessingShape" mc:Ignorable="w14 w15 w16se w16cid wp14">
+  <w:abstractNum w:abstractNumId="0" w15:restartNumberingAfterBreak="0">
     <w:nsid w:val="27203A4F"/>
     <w:multiLevelType w:val="multilevel"/>
     <w:tmpl w:val="27203A4F"/>
-    <w:lvl w:ilvl="0" w:tentative="0">
+    <w:lvl w:ilvl="0">
       <w:start w:val="1"/>
       <w:numFmt w:val="decimal"/>
       <w:lvlText w:val="%1."/>
@@ -638,7 +737,7 @@
         <w:rFonts w:hint="default"/>
       </w:rPr>
     </w:lvl>
-    <w:lvl w:ilvl="1" w:tentative="0">
+    <w:lvl w:ilvl="1">
       <w:start w:val="1"/>
       <w:numFmt w:val="lowerLetter"/>
       <w:lvlText w:val="%2."/>
@@ -647,7 +746,7 @@
         <w:ind w:left="1785" w:hanging="360"/>
       </w:pPr>
     </w:lvl>
-    <w:lvl w:ilvl="2" w:tentative="0">
+    <w:lvl w:ilvl="2">
       <w:start w:val="1"/>
       <w:numFmt w:val="lowerRoman"/>
       <w:lvlText w:val="%3."/>
@@ -656,7 +755,7 @@
         <w:ind w:left="2505" w:hanging="180"/>
       </w:pPr>
     </w:lvl>
-    <w:lvl w:ilvl="3" w:tentative="0">
+    <w:lvl w:ilvl="3">
       <w:start w:val="1"/>
       <w:numFmt w:val="decimal"/>
       <w:lvlText w:val="%4."/>
@@ -665,7 +764,7 @@
         <w:ind w:left="3225" w:hanging="360"/>
       </w:pPr>
     </w:lvl>
-    <w:lvl w:ilvl="4" w:tentative="0">
+    <w:lvl w:ilvl="4">
       <w:start w:val="1"/>
       <w:numFmt w:val="lowerLetter"/>
       <w:lvlText w:val="%5."/>
@@ -674,7 +773,7 @@
         <w:ind w:left="3945" w:hanging="360"/>
       </w:pPr>
     </w:lvl>
-    <w:lvl w:ilvl="5" w:tentative="0">
+    <w:lvl w:ilvl="5">
       <w:start w:val="1"/>
       <w:numFmt w:val="lowerRoman"/>
       <w:lvlText w:val="%6."/>
@@ -683,7 +782,7 @@
         <w:ind w:left="4665" w:hanging="180"/>
       </w:pPr>
     </w:lvl>
-    <w:lvl w:ilvl="6" w:tentative="0">
+    <w:lvl w:ilvl="6">
       <w:start w:val="1"/>
       <w:numFmt w:val="decimal"/>
       <w:lvlText w:val="%7."/>
@@ -692,7 +791,7 @@
         <w:ind w:left="5385" w:hanging="360"/>
       </w:pPr>
     </w:lvl>
-    <w:lvl w:ilvl="7" w:tentative="0">
+    <w:lvl w:ilvl="7">
       <w:start w:val="1"/>
       <w:numFmt w:val="lowerLetter"/>
       <w:lvlText w:val="%8."/>
@@ -701,7 +800,7 @@
         <w:ind w:left="6105" w:hanging="360"/>
       </w:pPr>
     </w:lvl>
-    <w:lvl w:ilvl="8" w:tentative="0">
+    <w:lvl w:ilvl="8">
       <w:start w:val="1"/>
       <w:numFmt w:val="lowerRoman"/>
       <w:lvlText w:val="%9."/>
@@ -711,11 +810,11 @@
       </w:pPr>
     </w:lvl>
   </w:abstractNum>
-  <w:abstractNum w:abstractNumId="1">
+  <w:abstractNum w:abstractNumId="1" w15:restartNumberingAfterBreak="0">
     <w:nsid w:val="629F4970"/>
     <w:multiLevelType w:val="multilevel"/>
     <w:tmpl w:val="629F4970"/>
-    <w:lvl w:ilvl="0" w:tentative="0">
+    <w:lvl w:ilvl="0">
       <w:start w:val="1"/>
       <w:numFmt w:val="decimal"/>
       <w:lvlText w:val="%1."/>
@@ -727,7 +826,7 @@
         <w:rFonts w:hint="default"/>
       </w:rPr>
     </w:lvl>
-    <w:lvl w:ilvl="1" w:tentative="0">
+    <w:lvl w:ilvl="1">
       <w:start w:val="1"/>
       <w:numFmt w:val="lowerLetter"/>
       <w:lvlText w:val="%2."/>
@@ -736,7 +835,7 @@
         <w:ind w:left="1785" w:hanging="360"/>
       </w:pPr>
     </w:lvl>
-    <w:lvl w:ilvl="2" w:tentative="0">
+    <w:lvl w:ilvl="2">
       <w:start w:val="1"/>
       <w:numFmt w:val="lowerRoman"/>
       <w:lvlText w:val="%3."/>
@@ -745,7 +844,7 @@
         <w:ind w:left="2505" w:hanging="180"/>
       </w:pPr>
     </w:lvl>
-    <w:lvl w:ilvl="3" w:tentative="0">
+    <w:lvl w:ilvl="3">
       <w:start w:val="1"/>
       <w:numFmt w:val="decimal"/>
       <w:lvlText w:val="%4."/>
@@ -754,7 +853,7 @@
         <w:ind w:left="3225" w:hanging="360"/>
       </w:pPr>
     </w:lvl>
-    <w:lvl w:ilvl="4" w:tentative="0">
+    <w:lvl w:ilvl="4">
       <w:start w:val="1"/>
       <w:numFmt w:val="lowerLetter"/>
       <w:lvlText w:val="%5."/>
@@ -763,7 +862,7 @@
         <w:ind w:left="3945" w:hanging="360"/>
       </w:pPr>
     </w:lvl>
-    <w:lvl w:ilvl="5" w:tentative="0">
+    <w:lvl w:ilvl="5">
       <w:start w:val="1"/>
       <w:numFmt w:val="lowerRoman"/>
       <w:lvlText w:val="%6."/>
@@ -772,7 +871,7 @@
         <w:ind w:left="4665" w:hanging="180"/>
       </w:pPr>
     </w:lvl>
-    <w:lvl w:ilvl="6" w:tentative="0">
+    <w:lvl w:ilvl="6">
       <w:start w:val="1"/>
       <w:numFmt w:val="decimal"/>
       <w:lvlText w:val="%7."/>
@@ -781,7 +880,7 @@
         <w:ind w:left="5385" w:hanging="360"/>
       </w:pPr>
     </w:lvl>
-    <w:lvl w:ilvl="7" w:tentative="0">
+    <w:lvl w:ilvl="7">
       <w:start w:val="1"/>
       <w:numFmt w:val="lowerLetter"/>
       <w:lvlText w:val="%8."/>
@@ -790,7 +889,7 @@
         <w:ind w:left="6105" w:hanging="360"/>
       </w:pPr>
     </w:lvl>
-    <w:lvl w:ilvl="8" w:tentative="0">
+    <w:lvl w:ilvl="8">
       <w:start w:val="1"/>
       <w:numFmt w:val="lowerRoman"/>
       <w:lvlText w:val="%9."/>
@@ -800,11 +899,11 @@
       </w:pPr>
     </w:lvl>
   </w:abstractNum>
-  <w:abstractNum w:abstractNumId="2">
+  <w:abstractNum w:abstractNumId="2" w15:restartNumberingAfterBreak="0">
     <w:nsid w:val="68D04AD3"/>
     <w:multiLevelType w:val="multilevel"/>
     <w:tmpl w:val="68D04AD3"/>
-    <w:lvl w:ilvl="0" w:tentative="0">
+    <w:lvl w:ilvl="0">
       <w:start w:val="1"/>
       <w:numFmt w:val="decimal"/>
       <w:lvlText w:val="%1."/>
@@ -816,7 +915,7 @@
         <w:rFonts w:hint="default"/>
       </w:rPr>
     </w:lvl>
-    <w:lvl w:ilvl="1" w:tentative="0">
+    <w:lvl w:ilvl="1">
       <w:start w:val="1"/>
       <w:numFmt w:val="lowerLetter"/>
       <w:lvlText w:val="%2."/>
@@ -825,7 +924,7 @@
         <w:ind w:left="1785" w:hanging="360"/>
       </w:pPr>
     </w:lvl>
-    <w:lvl w:ilvl="2" w:tentative="0">
+    <w:lvl w:ilvl="2">
       <w:start w:val="1"/>
       <w:numFmt w:val="lowerRoman"/>
       <w:lvlText w:val="%3."/>
@@ -834,7 +933,7 @@
         <w:ind w:left="2505" w:hanging="180"/>
       </w:pPr>
     </w:lvl>
-    <w:lvl w:ilvl="3" w:tentative="0">
+    <w:lvl w:ilvl="3">
       <w:start w:val="1"/>
       <w:numFmt w:val="decimal"/>
       <w:lvlText w:val="%4."/>
@@ -843,7 +942,7 @@
         <w:ind w:left="3225" w:hanging="360"/>
       </w:pPr>
     </w:lvl>
-    <w:lvl w:ilvl="4" w:tentative="0">
+    <w:lvl w:ilvl="4">
       <w:start w:val="1"/>
       <w:numFmt w:val="lowerLetter"/>
       <w:lvlText w:val="%5."/>
@@ -852,7 +951,7 @@
         <w:ind w:left="3945" w:hanging="360"/>
       </w:pPr>
     </w:lvl>
-    <w:lvl w:ilvl="5" w:tentative="0">
+    <w:lvl w:ilvl="5">
       <w:start w:val="1"/>
       <w:numFmt w:val="lowerRoman"/>
       <w:lvlText w:val="%6."/>
@@ -861,7 +960,7 @@
         <w:ind w:left="4665" w:hanging="180"/>
       </w:pPr>
     </w:lvl>
-    <w:lvl w:ilvl="6" w:tentative="0">
+    <w:lvl w:ilvl="6">
       <w:start w:val="1"/>
       <w:numFmt w:val="decimal"/>
       <w:lvlText w:val="%7."/>
@@ -870,7 +969,7 @@
         <w:ind w:left="5385" w:hanging="360"/>
       </w:pPr>
     </w:lvl>
-    <w:lvl w:ilvl="7" w:tentative="0">
+    <w:lvl w:ilvl="7">
       <w:start w:val="1"/>
       <w:numFmt w:val="lowerLetter"/>
       <w:lvlText w:val="%8."/>
@@ -879,7 +978,7 @@
         <w:ind w:left="6105" w:hanging="360"/>
       </w:pPr>
     </w:lvl>
-    <w:lvl w:ilvl="8" w:tentative="0">
+    <w:lvl w:ilvl="8">
       <w:start w:val="1"/>
       <w:numFmt w:val="lowerRoman"/>
       <w:lvlText w:val="%9."/>
@@ -902,292 +1001,415 @@
 </file>
 
 <file path=word/styles.xml><?xml version="1.0" encoding="utf-8"?>
-<w:styles xmlns:mc="http://schemas.openxmlformats.org/markup-compatibility/2006" xmlns:o="urn:schemas-microsoft-com:office:office" xmlns:r="http://schemas.openxmlformats.org/officeDocument/2006/relationships" xmlns:m="http://schemas.openxmlformats.org/officeDocument/2006/math" xmlns:v="urn:schemas-microsoft-com:vml" xmlns:w="http://schemas.openxmlformats.org/wordprocessingml/2006/main" xmlns:w14="http://schemas.microsoft.com/office/word/2010/wordml" xmlns:w10="urn:schemas-microsoft-com:office:word" xmlns:sl="http://schemas.openxmlformats.org/schemaLibrary/2006/main" xmlns:wpsCustomData="http://www.wps.cn/officeDocument/2013/wpsCustomData" mc:Ignorable="w14">
+<w:styles xmlns:mc="http://schemas.openxmlformats.org/markup-compatibility/2006" xmlns:r="http://schemas.openxmlformats.org/officeDocument/2006/relationships" xmlns:w="http://schemas.openxmlformats.org/wordprocessingml/2006/main" xmlns:w14="http://schemas.microsoft.com/office/word/2010/wordml" xmlns:w15="http://schemas.microsoft.com/office/word/2012/wordml" xmlns:w16cid="http://schemas.microsoft.com/office/word/2016/wordml/cid" xmlns:w16se="http://schemas.microsoft.com/office/word/2015/wordml/symex" mc:Ignorable="w14 w15 w16se w16cid">
   <w:docDefaults>
     <w:rPrDefault>
       <w:rPr>
-        <w:rFonts w:asciiTheme="minorHAnsi" w:hAnsiTheme="minorHAnsi" w:eastAsiaTheme="minorHAnsi" w:cstheme="minorBidi"/>
+        <w:rFonts w:asciiTheme="minorHAnsi" w:eastAsiaTheme="minorHAnsi" w:hAnsiTheme="minorHAnsi" w:cstheme="minorBidi"/>
+        <w:lang w:val="ru-RU" w:eastAsia="ru-RU" w:bidi="ar-SA"/>
       </w:rPr>
     </w:rPrDefault>
     <w:pPrDefault/>
   </w:docDefaults>
-  <w:latentStyles w:count="260" w:defQFormat="0" w:defUnhideWhenUsed="1" w:defSemiHidden="1" w:defUIPriority="99" w:defLockedState="0">
-    <w:lsdException w:qFormat="1" w:unhideWhenUsed="0" w:uiPriority="0" w:semiHidden="0" w:name="Normal"/>
-    <w:lsdException w:qFormat="1" w:unhideWhenUsed="0" w:uiPriority="9" w:semiHidden="0" w:name="heading 1"/>
-    <w:lsdException w:qFormat="1" w:uiPriority="9" w:name="heading 2"/>
-    <w:lsdException w:qFormat="1" w:uiPriority="9" w:name="heading 3"/>
-    <w:lsdException w:qFormat="1" w:uiPriority="9" w:name="heading 4"/>
-    <w:lsdException w:qFormat="1" w:uiPriority="9" w:name="heading 5"/>
-    <w:lsdException w:qFormat="1" w:uiPriority="9" w:name="heading 6"/>
-    <w:lsdException w:qFormat="1" w:uiPriority="9" w:name="heading 7"/>
-    <w:lsdException w:qFormat="1" w:uiPriority="9" w:name="heading 8"/>
-    <w:lsdException w:qFormat="1" w:uiPriority="9" w:name="heading 9"/>
-    <w:lsdException w:uiPriority="99" w:name="index 1"/>
-    <w:lsdException w:uiPriority="99" w:name="index 2"/>
-    <w:lsdException w:uiPriority="99" w:name="index 3"/>
-    <w:lsdException w:uiPriority="99" w:name="index 4"/>
-    <w:lsdException w:uiPriority="99" w:name="index 5"/>
-    <w:lsdException w:uiPriority="99" w:name="index 6"/>
-    <w:lsdException w:uiPriority="99" w:name="index 7"/>
-    <w:lsdException w:uiPriority="99" w:name="index 8"/>
-    <w:lsdException w:uiPriority="99" w:name="index 9"/>
-    <w:lsdException w:uiPriority="39" w:name="toc 1"/>
-    <w:lsdException w:uiPriority="39" w:name="toc 2"/>
-    <w:lsdException w:uiPriority="39" w:name="toc 3"/>
-    <w:lsdException w:uiPriority="39" w:name="toc 4"/>
-    <w:lsdException w:uiPriority="39" w:name="toc 5"/>
-    <w:lsdException w:uiPriority="39" w:name="toc 6"/>
-    <w:lsdException w:uiPriority="39" w:name="toc 7"/>
-    <w:lsdException w:uiPriority="39" w:name="toc 8"/>
-    <w:lsdException w:uiPriority="39" w:name="toc 9"/>
-    <w:lsdException w:uiPriority="99" w:name="Normal Indent"/>
-    <w:lsdException w:uiPriority="99" w:name="footnote text"/>
-    <w:lsdException w:uiPriority="99" w:name="annotation text"/>
-    <w:lsdException w:uiPriority="99" w:name="header"/>
-    <w:lsdException w:uiPriority="99" w:name="footer"/>
-    <w:lsdException w:uiPriority="99" w:name="index heading"/>
-    <w:lsdException w:qFormat="1" w:uiPriority="35" w:name="caption"/>
-    <w:lsdException w:uiPriority="99" w:name="table of figures"/>
-    <w:lsdException w:uiPriority="99" w:name="envelope address"/>
-    <w:lsdException w:uiPriority="99" w:name="envelope return"/>
-    <w:lsdException w:uiPriority="99" w:name="footnote reference"/>
-    <w:lsdException w:uiPriority="99" w:name="annotation reference"/>
-    <w:lsdException w:uiPriority="99" w:name="line number"/>
-    <w:lsdException w:uiPriority="99" w:name="page number"/>
-    <w:lsdException w:uiPriority="99" w:name="endnote reference"/>
-    <w:lsdException w:uiPriority="99" w:name="endnote text"/>
-    <w:lsdException w:uiPriority="99" w:name="table of authorities"/>
-    <w:lsdException w:uiPriority="99" w:name="macro"/>
-    <w:lsdException w:uiPriority="99" w:name="toa heading"/>
-    <w:lsdException w:uiPriority="99" w:name="List"/>
-    <w:lsdException w:uiPriority="99" w:name="List Bullet"/>
-    <w:lsdException w:uiPriority="99" w:name="List Number"/>
-    <w:lsdException w:uiPriority="99" w:name="List 2"/>
-    <w:lsdException w:uiPriority="99" w:name="List 3"/>
-    <w:lsdException w:uiPriority="99" w:name="List 4"/>
-    <w:lsdException w:uiPriority="99" w:name="List 5"/>
-    <w:lsdException w:uiPriority="99" w:name="List Bullet 2"/>
-    <w:lsdException w:uiPriority="99" w:name="List Bullet 3"/>
-    <w:lsdException w:uiPriority="99" w:name="List Bullet 4"/>
-    <w:lsdException w:uiPriority="99" w:name="List Bullet 5"/>
-    <w:lsdException w:uiPriority="99" w:name="List Number 2"/>
-    <w:lsdException w:uiPriority="99" w:name="List Number 3"/>
-    <w:lsdException w:uiPriority="99" w:name="List Number 4"/>
-    <w:lsdException w:uiPriority="99" w:name="List Number 5"/>
-    <w:lsdException w:qFormat="1" w:unhideWhenUsed="0" w:uiPriority="10" w:semiHidden="0" w:name="Title"/>
-    <w:lsdException w:uiPriority="99" w:name="Closing"/>
-    <w:lsdException w:uiPriority="99" w:name="Signature"/>
-    <w:lsdException w:uiPriority="1" w:name="Default Paragraph Font"/>
-    <w:lsdException w:uiPriority="99" w:name="Body Text"/>
-    <w:lsdException w:uiPriority="99" w:name="Body Text Indent"/>
-    <w:lsdException w:uiPriority="99" w:name="List Continue"/>
-    <w:lsdException w:uiPriority="99" w:name="List Continue 2"/>
-    <w:lsdException w:uiPriority="99" w:name="List Continue 3"/>
-    <w:lsdException w:uiPriority="99" w:name="List Continue 4"/>
-    <w:lsdException w:uiPriority="99" w:name="List Continue 5"/>
-    <w:lsdException w:uiPriority="99" w:name="Message Header"/>
-    <w:lsdException w:qFormat="1" w:unhideWhenUsed="0" w:uiPriority="11" w:semiHidden="0" w:name="Subtitle"/>
-    <w:lsdException w:uiPriority="99" w:name="Salutation"/>
-    <w:lsdException w:uiPriority="99" w:name="Date"/>
-    <w:lsdException w:uiPriority="99" w:name="Body Text First Indent"/>
-    <w:lsdException w:uiPriority="99" w:name="Body Text First Indent 2"/>
-    <w:lsdException w:uiPriority="99" w:name="Note Heading"/>
-    <w:lsdException w:uiPriority="99" w:name="Body Text 2"/>
-    <w:lsdException w:uiPriority="99" w:name="Body Text 3"/>
-    <w:lsdException w:uiPriority="99" w:name="Body Text Indent 2"/>
-    <w:lsdException w:uiPriority="99" w:name="Body Text Indent 3"/>
-    <w:lsdException w:uiPriority="99" w:name="Block Text"/>
-    <w:lsdException w:uiPriority="99" w:name="Hyperlink"/>
-    <w:lsdException w:uiPriority="99" w:name="FollowedHyperlink"/>
-    <w:lsdException w:qFormat="1" w:unhideWhenUsed="0" w:uiPriority="22" w:semiHidden="0" w:name="Strong"/>
-    <w:lsdException w:qFormat="1" w:unhideWhenUsed="0" w:uiPriority="20" w:semiHidden="0" w:name="Emphasis"/>
-    <w:lsdException w:uiPriority="99" w:name="Document Map"/>
-    <w:lsdException w:uiPriority="99" w:name="Plain Text"/>
-    <w:lsdException w:uiPriority="99" w:name="E-mail Signature"/>
-    <w:lsdException w:uiPriority="99" w:name="Normal (Web)"/>
-    <w:lsdException w:uiPriority="99" w:name="HTML Acronym"/>
-    <w:lsdException w:uiPriority="99" w:name="HTML Address"/>
-    <w:lsdException w:uiPriority="99" w:name="HTML Cite"/>
-    <w:lsdException w:uiPriority="99" w:name="HTML Code"/>
-    <w:lsdException w:uiPriority="99" w:name="HTML Definition"/>
-    <w:lsdException w:uiPriority="99" w:name="HTML Keyboard"/>
-    <w:lsdException w:uiPriority="99" w:name="HTML Preformatted"/>
-    <w:lsdException w:uiPriority="99" w:name="HTML Sample"/>
-    <w:lsdException w:uiPriority="99" w:name="HTML Typewriter"/>
-    <w:lsdException w:uiPriority="99" w:name="HTML Variable"/>
-    <w:lsdException w:uiPriority="99" w:name="Normal Table"/>
-    <w:lsdException w:uiPriority="99" w:name="annotation subject"/>
-    <w:lsdException w:uiPriority="99" w:name="Table Simple 1"/>
-    <w:lsdException w:uiPriority="99" w:name="Table Simple 2"/>
-    <w:lsdException w:uiPriority="99" w:name="Table Simple 3"/>
-    <w:lsdException w:uiPriority="99" w:name="Table Classic 1"/>
-    <w:lsdException w:uiPriority="99" w:name="Table Classic 2"/>
-    <w:lsdException w:uiPriority="99" w:name="Table Classic 3"/>
-    <w:lsdException w:uiPriority="99" w:name="Table Classic 4"/>
-    <w:lsdException w:uiPriority="99" w:name="Table Colorful 1"/>
-    <w:lsdException w:uiPriority="99" w:name="Table Colorful 2"/>
-    <w:lsdException w:uiPriority="99" w:name="Table Colorful 3"/>
-    <w:lsdException w:uiPriority="99" w:name="Table Columns 1"/>
-    <w:lsdException w:uiPriority="99" w:name="Table Columns 2"/>
-    <w:lsdException w:uiPriority="99" w:name="Table Columns 3"/>
-    <w:lsdException w:uiPriority="99" w:name="Table Columns 4"/>
-    <w:lsdException w:uiPriority="99" w:name="Table Columns 5"/>
-    <w:lsdException w:uiPriority="99" w:name="Table Grid 1"/>
-    <w:lsdException w:uiPriority="99" w:name="Table Grid 2"/>
-    <w:lsdException w:uiPriority="99" w:name="Table Grid 3"/>
-    <w:lsdException w:uiPriority="99" w:name="Table Grid 4"/>
-    <w:lsdException w:uiPriority="99" w:name="Table Grid 5"/>
-    <w:lsdException w:uiPriority="99" w:name="Table Grid 6"/>
-    <w:lsdException w:uiPriority="99" w:name="Table Grid 7"/>
-    <w:lsdException w:uiPriority="99" w:name="Table Grid 8"/>
-    <w:lsdException w:uiPriority="99" w:name="Table List 1"/>
-    <w:lsdException w:uiPriority="99" w:name="Table List 2"/>
-    <w:lsdException w:uiPriority="99" w:name="Table List 3"/>
-    <w:lsdException w:uiPriority="99" w:name="Table List 4"/>
-    <w:lsdException w:uiPriority="99" w:name="Table List 5"/>
-    <w:lsdException w:uiPriority="99" w:name="Table List 6"/>
-    <w:lsdException w:uiPriority="99" w:name="Table List 7"/>
-    <w:lsdException w:uiPriority="99" w:name="Table List 8"/>
-    <w:lsdException w:uiPriority="99" w:name="Table 3D effects 1"/>
-    <w:lsdException w:uiPriority="99" w:name="Table 3D effects 2"/>
-    <w:lsdException w:uiPriority="99" w:name="Table 3D effects 3"/>
-    <w:lsdException w:uiPriority="99" w:name="Table Contemporary"/>
-    <w:lsdException w:uiPriority="99" w:name="Table Elegant"/>
-    <w:lsdException w:uiPriority="99" w:name="Table Professional"/>
-    <w:lsdException w:uiPriority="99" w:name="Table Subtle 1"/>
-    <w:lsdException w:uiPriority="99" w:name="Table Subtle 2"/>
-    <w:lsdException w:uiPriority="99" w:name="Table Web 1"/>
-    <w:lsdException w:uiPriority="99" w:name="Table Web 2"/>
-    <w:lsdException w:uiPriority="99" w:name="Table Web 3"/>
-    <w:lsdException w:uiPriority="99" w:name="Balloon Text"/>
-    <w:lsdException w:unhideWhenUsed="0" w:uiPriority="39" w:semiHidden="0" w:name="Table Grid"/>
-    <w:lsdException w:uiPriority="99" w:name="Table Theme"/>
-    <w:lsdException w:unhideWhenUsed="0" w:uiPriority="60" w:semiHidden="0" w:name="Light Shading"/>
-    <w:lsdException w:unhideWhenUsed="0" w:uiPriority="61" w:semiHidden="0" w:name="Light List"/>
-    <w:lsdException w:unhideWhenUsed="0" w:uiPriority="62" w:semiHidden="0" w:name="Light Grid"/>
-    <w:lsdException w:unhideWhenUsed="0" w:uiPriority="63" w:semiHidden="0" w:name="Medium Shading 1"/>
-    <w:lsdException w:unhideWhenUsed="0" w:uiPriority="64" w:semiHidden="0" w:name="Medium Shading 2"/>
-    <w:lsdException w:unhideWhenUsed="0" w:uiPriority="65" w:semiHidden="0" w:name="Medium List 1"/>
-    <w:lsdException w:unhideWhenUsed="0" w:uiPriority="66" w:semiHidden="0" w:name="Medium List 2"/>
-    <w:lsdException w:unhideWhenUsed="0" w:uiPriority="67" w:semiHidden="0" w:name="Medium Grid 1"/>
-    <w:lsdException w:unhideWhenUsed="0" w:uiPriority="68" w:semiHidden="0" w:name="Medium Grid 2"/>
-    <w:lsdException w:unhideWhenUsed="0" w:uiPriority="69" w:semiHidden="0" w:name="Medium Grid 3"/>
-    <w:lsdException w:unhideWhenUsed="0" w:uiPriority="70" w:semiHidden="0" w:name="Dark List"/>
-    <w:lsdException w:unhideWhenUsed="0" w:uiPriority="71" w:semiHidden="0" w:name="Colorful Shading"/>
-    <w:lsdException w:unhideWhenUsed="0" w:uiPriority="72" w:semiHidden="0" w:name="Colorful List"/>
-    <w:lsdException w:unhideWhenUsed="0" w:uiPriority="73" w:semiHidden="0" w:name="Colorful Grid"/>
-    <w:lsdException w:unhideWhenUsed="0" w:uiPriority="60" w:semiHidden="0" w:name="Light Shading Accent 1"/>
-    <w:lsdException w:unhideWhenUsed="0" w:uiPriority="61" w:semiHidden="0" w:name="Light List Accent 1"/>
-    <w:lsdException w:unhideWhenUsed="0" w:uiPriority="62" w:semiHidden="0" w:name="Light Grid Accent 1"/>
-    <w:lsdException w:unhideWhenUsed="0" w:uiPriority="63" w:semiHidden="0" w:name="Medium Shading 1 Accent 1"/>
-    <w:lsdException w:unhideWhenUsed="0" w:uiPriority="64" w:semiHidden="0" w:name="Medium Shading 2 Accent 1"/>
-    <w:lsdException w:unhideWhenUsed="0" w:uiPriority="65" w:semiHidden="0" w:name="Medium List 1 Accent 1"/>
-    <w:lsdException w:qFormat="1" w:unhideWhenUsed="0" w:uiPriority="34" w:semiHidden="0" w:name="List Paragraph"/>
-    <w:lsdException w:unhideWhenUsed="0" w:uiPriority="66" w:semiHidden="0" w:name="Medium List 2 Accent 1"/>
-    <w:lsdException w:unhideWhenUsed="0" w:uiPriority="67" w:semiHidden="0" w:name="Medium Grid 1 Accent 1"/>
-    <w:lsdException w:unhideWhenUsed="0" w:uiPriority="68" w:semiHidden="0" w:name="Medium Grid 2 Accent 1"/>
-    <w:lsdException w:unhideWhenUsed="0" w:uiPriority="69" w:semiHidden="0" w:name="Medium Grid 3 Accent 1"/>
-    <w:lsdException w:unhideWhenUsed="0" w:uiPriority="70" w:semiHidden="0" w:name="Dark List Accent 1"/>
-    <w:lsdException w:unhideWhenUsed="0" w:uiPriority="71" w:semiHidden="0" w:name="Colorful Shading Accent 1"/>
-    <w:lsdException w:unhideWhenUsed="0" w:uiPriority="72" w:semiHidden="0" w:name="Colorful List Accent 1"/>
-    <w:lsdException w:unhideWhenUsed="0" w:uiPriority="73" w:semiHidden="0" w:name="Colorful Grid Accent 1"/>
-    <w:lsdException w:unhideWhenUsed="0" w:uiPriority="60" w:semiHidden="0" w:name="Light Shading Accent 2"/>
-    <w:lsdException w:unhideWhenUsed="0" w:uiPriority="61" w:semiHidden="0" w:name="Light List Accent 2"/>
-    <w:lsdException w:unhideWhenUsed="0" w:uiPriority="62" w:semiHidden="0" w:name="Light Grid Accent 2"/>
-    <w:lsdException w:unhideWhenUsed="0" w:uiPriority="63" w:semiHidden="0" w:name="Medium Shading 1 Accent 2"/>
-    <w:lsdException w:unhideWhenUsed="0" w:uiPriority="64" w:semiHidden="0" w:name="Medium Shading 2 Accent 2"/>
-    <w:lsdException w:unhideWhenUsed="0" w:uiPriority="65" w:semiHidden="0" w:name="Medium List 1 Accent 2"/>
-    <w:lsdException w:unhideWhenUsed="0" w:uiPriority="66" w:semiHidden="0" w:name="Medium List 2 Accent 2"/>
-    <w:lsdException w:unhideWhenUsed="0" w:uiPriority="67" w:semiHidden="0" w:name="Medium Grid 1 Accent 2"/>
-    <w:lsdException w:unhideWhenUsed="0" w:uiPriority="68" w:semiHidden="0" w:name="Medium Grid 2 Accent 2"/>
-    <w:lsdException w:unhideWhenUsed="0" w:uiPriority="69" w:semiHidden="0" w:name="Medium Grid 3 Accent 2"/>
-    <w:lsdException w:unhideWhenUsed="0" w:uiPriority="70" w:semiHidden="0" w:name="Dark List Accent 2"/>
-    <w:lsdException w:unhideWhenUsed="0" w:uiPriority="71" w:semiHidden="0" w:name="Colorful Shading Accent 2"/>
-    <w:lsdException w:unhideWhenUsed="0" w:uiPriority="72" w:semiHidden="0" w:name="Colorful List Accent 2"/>
-    <w:lsdException w:unhideWhenUsed="0" w:uiPriority="73" w:semiHidden="0" w:name="Colorful Grid Accent 2"/>
-    <w:lsdException w:unhideWhenUsed="0" w:uiPriority="60" w:semiHidden="0" w:name="Light Shading Accent 3"/>
-    <w:lsdException w:unhideWhenUsed="0" w:uiPriority="61" w:semiHidden="0" w:name="Light List Accent 3"/>
-    <w:lsdException w:unhideWhenUsed="0" w:uiPriority="62" w:semiHidden="0" w:name="Light Grid Accent 3"/>
-    <w:lsdException w:unhideWhenUsed="0" w:uiPriority="63" w:semiHidden="0" w:name="Medium Shading 1 Accent 3"/>
-    <w:lsdException w:unhideWhenUsed="0" w:uiPriority="64" w:semiHidden="0" w:name="Medium Shading 2 Accent 3"/>
-    <w:lsdException w:unhideWhenUsed="0" w:uiPriority="65" w:semiHidden="0" w:name="Medium List 1 Accent 3"/>
-    <w:lsdException w:unhideWhenUsed="0" w:uiPriority="66" w:semiHidden="0" w:name="Medium List 2 Accent 3"/>
-    <w:lsdException w:unhideWhenUsed="0" w:uiPriority="67" w:semiHidden="0" w:name="Medium Grid 1 Accent 3"/>
-    <w:lsdException w:unhideWhenUsed="0" w:uiPriority="68" w:semiHidden="0" w:name="Medium Grid 2 Accent 3"/>
-    <w:lsdException w:unhideWhenUsed="0" w:uiPriority="69" w:semiHidden="0" w:name="Medium Grid 3 Accent 3"/>
-    <w:lsdException w:unhideWhenUsed="0" w:uiPriority="70" w:semiHidden="0" w:name="Dark List Accent 3"/>
-    <w:lsdException w:unhideWhenUsed="0" w:uiPriority="71" w:semiHidden="0" w:name="Colorful Shading Accent 3"/>
-    <w:lsdException w:unhideWhenUsed="0" w:uiPriority="72" w:semiHidden="0" w:name="Colorful List Accent 3"/>
-    <w:lsdException w:unhideWhenUsed="0" w:uiPriority="73" w:semiHidden="0" w:name="Colorful Grid Accent 3"/>
-    <w:lsdException w:unhideWhenUsed="0" w:uiPriority="60" w:semiHidden="0" w:name="Light Shading Accent 4"/>
-    <w:lsdException w:unhideWhenUsed="0" w:uiPriority="61" w:semiHidden="0" w:name="Light List Accent 4"/>
-    <w:lsdException w:unhideWhenUsed="0" w:uiPriority="62" w:semiHidden="0" w:name="Light Grid Accent 4"/>
-    <w:lsdException w:unhideWhenUsed="0" w:uiPriority="63" w:semiHidden="0" w:name="Medium Shading 1 Accent 4"/>
-    <w:lsdException w:unhideWhenUsed="0" w:uiPriority="64" w:semiHidden="0" w:name="Medium Shading 2 Accent 4"/>
-    <w:lsdException w:unhideWhenUsed="0" w:uiPriority="65" w:semiHidden="0" w:name="Medium List 1 Accent 4"/>
-    <w:lsdException w:unhideWhenUsed="0" w:uiPriority="66" w:semiHidden="0" w:name="Medium List 2 Accent 4"/>
-    <w:lsdException w:unhideWhenUsed="0" w:uiPriority="67" w:semiHidden="0" w:name="Medium Grid 1 Accent 4"/>
-    <w:lsdException w:unhideWhenUsed="0" w:uiPriority="68" w:semiHidden="0" w:name="Medium Grid 2 Accent 4"/>
-    <w:lsdException w:unhideWhenUsed="0" w:uiPriority="69" w:semiHidden="0" w:name="Medium Grid 3 Accent 4"/>
-    <w:lsdException w:unhideWhenUsed="0" w:uiPriority="70" w:semiHidden="0" w:name="Dark List Accent 4"/>
-    <w:lsdException w:unhideWhenUsed="0" w:uiPriority="71" w:semiHidden="0" w:name="Colorful Shading Accent 4"/>
-    <w:lsdException w:unhideWhenUsed="0" w:uiPriority="72" w:semiHidden="0" w:name="Colorful List Accent 4"/>
-    <w:lsdException w:unhideWhenUsed="0" w:uiPriority="73" w:semiHidden="0" w:name="Colorful Grid Accent 4"/>
-    <w:lsdException w:unhideWhenUsed="0" w:uiPriority="60" w:semiHidden="0" w:name="Light Shading Accent 5"/>
-    <w:lsdException w:unhideWhenUsed="0" w:uiPriority="61" w:semiHidden="0" w:name="Light List Accent 5"/>
-    <w:lsdException w:unhideWhenUsed="0" w:uiPriority="62" w:semiHidden="0" w:name="Light Grid Accent 5"/>
-    <w:lsdException w:unhideWhenUsed="0" w:uiPriority="63" w:semiHidden="0" w:name="Medium Shading 1 Accent 5"/>
-    <w:lsdException w:unhideWhenUsed="0" w:uiPriority="64" w:semiHidden="0" w:name="Medium Shading 2 Accent 5"/>
-    <w:lsdException w:unhideWhenUsed="0" w:uiPriority="65" w:semiHidden="0" w:name="Medium List 1 Accent 5"/>
-    <w:lsdException w:unhideWhenUsed="0" w:uiPriority="66" w:semiHidden="0" w:name="Medium List 2 Accent 5"/>
-    <w:lsdException w:unhideWhenUsed="0" w:uiPriority="67" w:semiHidden="0" w:name="Medium Grid 1 Accent 5"/>
-    <w:lsdException w:unhideWhenUsed="0" w:uiPriority="68" w:semiHidden="0" w:name="Medium Grid 2 Accent 5"/>
-    <w:lsdException w:unhideWhenUsed="0" w:uiPriority="69" w:semiHidden="0" w:name="Medium Grid 3 Accent 5"/>
-    <w:lsdException w:unhideWhenUsed="0" w:uiPriority="70" w:semiHidden="0" w:name="Dark List Accent 5"/>
-    <w:lsdException w:unhideWhenUsed="0" w:uiPriority="71" w:semiHidden="0" w:name="Colorful Shading Accent 5"/>
-    <w:lsdException w:unhideWhenUsed="0" w:uiPriority="72" w:semiHidden="0" w:name="Colorful List Accent 5"/>
-    <w:lsdException w:unhideWhenUsed="0" w:uiPriority="73" w:semiHidden="0" w:name="Colorful Grid Accent 5"/>
-    <w:lsdException w:unhideWhenUsed="0" w:uiPriority="60" w:semiHidden="0" w:name="Light Shading Accent 6"/>
-    <w:lsdException w:unhideWhenUsed="0" w:uiPriority="61" w:semiHidden="0" w:name="Light List Accent 6"/>
-    <w:lsdException w:unhideWhenUsed="0" w:uiPriority="62" w:semiHidden="0" w:name="Light Grid Accent 6"/>
-    <w:lsdException w:unhideWhenUsed="0" w:uiPriority="63" w:semiHidden="0" w:name="Medium Shading 1 Accent 6"/>
-    <w:lsdException w:unhideWhenUsed="0" w:uiPriority="64" w:semiHidden="0" w:name="Medium Shading 2 Accent 6"/>
-    <w:lsdException w:unhideWhenUsed="0" w:uiPriority="65" w:semiHidden="0" w:name="Medium List 1 Accent 6"/>
-    <w:lsdException w:unhideWhenUsed="0" w:uiPriority="66" w:semiHidden="0" w:name="Medium List 2 Accent 6"/>
-    <w:lsdException w:unhideWhenUsed="0" w:uiPriority="67" w:semiHidden="0" w:name="Medium Grid 1 Accent 6"/>
-    <w:lsdException w:unhideWhenUsed="0" w:uiPriority="68" w:semiHidden="0" w:name="Medium Grid 2 Accent 6"/>
-    <w:lsdException w:unhideWhenUsed="0" w:uiPriority="69" w:semiHidden="0" w:name="Medium Grid 3 Accent 6"/>
-    <w:lsdException w:unhideWhenUsed="0" w:uiPriority="70" w:semiHidden="0" w:name="Dark List Accent 6"/>
-    <w:lsdException w:unhideWhenUsed="0" w:uiPriority="71" w:semiHidden="0" w:name="Colorful Shading Accent 6"/>
-    <w:lsdException w:unhideWhenUsed="0" w:uiPriority="72" w:semiHidden="0" w:name="Colorful List Accent 6"/>
-    <w:lsdException w:unhideWhenUsed="0" w:uiPriority="73" w:semiHidden="0" w:name="Colorful Grid Accent 6"/>
+  <w:latentStyles w:defLockedState="0" w:defUIPriority="99" w:defSemiHidden="0" w:defUnhideWhenUsed="0" w:defQFormat="0" w:count="375">
+    <w:lsdException w:name="Normal" w:uiPriority="0" w:qFormat="1"/>
+    <w:lsdException w:name="heading 1" w:uiPriority="9" w:qFormat="1"/>
+    <w:lsdException w:name="heading 2" w:semiHidden="1" w:uiPriority="9" w:unhideWhenUsed="1" w:qFormat="1"/>
+    <w:lsdException w:name="heading 3" w:semiHidden="1" w:uiPriority="9" w:unhideWhenUsed="1" w:qFormat="1"/>
+    <w:lsdException w:name="heading 4" w:semiHidden="1" w:uiPriority="9" w:unhideWhenUsed="1" w:qFormat="1"/>
+    <w:lsdException w:name="heading 5" w:semiHidden="1" w:uiPriority="9" w:unhideWhenUsed="1" w:qFormat="1"/>
+    <w:lsdException w:name="heading 6" w:semiHidden="1" w:uiPriority="9" w:unhideWhenUsed="1" w:qFormat="1"/>
+    <w:lsdException w:name="heading 7" w:semiHidden="1" w:uiPriority="9" w:unhideWhenUsed="1" w:qFormat="1"/>
+    <w:lsdException w:name="heading 8" w:semiHidden="1" w:uiPriority="9" w:unhideWhenUsed="1" w:qFormat="1"/>
+    <w:lsdException w:name="heading 9" w:semiHidden="1" w:uiPriority="9" w:unhideWhenUsed="1" w:qFormat="1"/>
+    <w:lsdException w:name="index 1" w:semiHidden="1" w:unhideWhenUsed="1"/>
+    <w:lsdException w:name="index 2" w:semiHidden="1" w:unhideWhenUsed="1"/>
+    <w:lsdException w:name="index 3" w:semiHidden="1" w:unhideWhenUsed="1"/>
+    <w:lsdException w:name="index 4" w:semiHidden="1" w:unhideWhenUsed="1"/>
+    <w:lsdException w:name="index 5" w:semiHidden="1" w:unhideWhenUsed="1"/>
+    <w:lsdException w:name="index 6" w:semiHidden="1" w:unhideWhenUsed="1"/>
+    <w:lsdException w:name="index 7" w:semiHidden="1" w:unhideWhenUsed="1"/>
+    <w:lsdException w:name="index 8" w:semiHidden="1" w:unhideWhenUsed="1"/>
+    <w:lsdException w:name="index 9" w:semiHidden="1" w:unhideWhenUsed="1"/>
+    <w:lsdException w:name="toc 1" w:semiHidden="1" w:uiPriority="39" w:unhideWhenUsed="1"/>
+    <w:lsdException w:name="toc 2" w:semiHidden="1" w:uiPriority="39" w:unhideWhenUsed="1"/>
+    <w:lsdException w:name="toc 3" w:semiHidden="1" w:uiPriority="39" w:unhideWhenUsed="1"/>
+    <w:lsdException w:name="toc 4" w:semiHidden="1" w:uiPriority="39" w:unhideWhenUsed="1"/>
+    <w:lsdException w:name="toc 5" w:semiHidden="1" w:uiPriority="39" w:unhideWhenUsed="1"/>
+    <w:lsdException w:name="toc 6" w:semiHidden="1" w:uiPriority="39" w:unhideWhenUsed="1"/>
+    <w:lsdException w:name="toc 7" w:semiHidden="1" w:uiPriority="39" w:unhideWhenUsed="1"/>
+    <w:lsdException w:name="toc 8" w:semiHidden="1" w:uiPriority="39" w:unhideWhenUsed="1"/>
+    <w:lsdException w:name="toc 9" w:semiHidden="1" w:uiPriority="39" w:unhideWhenUsed="1"/>
+    <w:lsdException w:name="Normal Indent" w:semiHidden="1" w:unhideWhenUsed="1"/>
+    <w:lsdException w:name="footnote text" w:semiHidden="1" w:unhideWhenUsed="1"/>
+    <w:lsdException w:name="annotation text" w:semiHidden="1" w:unhideWhenUsed="1"/>
+    <w:lsdException w:name="header" w:semiHidden="1" w:unhideWhenUsed="1"/>
+    <w:lsdException w:name="footer" w:semiHidden="1" w:unhideWhenUsed="1"/>
+    <w:lsdException w:name="index heading" w:semiHidden="1" w:unhideWhenUsed="1"/>
+    <w:lsdException w:name="caption" w:semiHidden="1" w:uiPriority="35" w:unhideWhenUsed="1" w:qFormat="1"/>
+    <w:lsdException w:name="table of figures" w:semiHidden="1" w:unhideWhenUsed="1"/>
+    <w:lsdException w:name="envelope address" w:semiHidden="1" w:unhideWhenUsed="1"/>
+    <w:lsdException w:name="envelope return" w:semiHidden="1" w:unhideWhenUsed="1"/>
+    <w:lsdException w:name="footnote reference" w:semiHidden="1" w:unhideWhenUsed="1"/>
+    <w:lsdException w:name="annotation reference" w:semiHidden="1" w:unhideWhenUsed="1"/>
+    <w:lsdException w:name="line number" w:semiHidden="1" w:unhideWhenUsed="1"/>
+    <w:lsdException w:name="page number" w:semiHidden="1" w:unhideWhenUsed="1"/>
+    <w:lsdException w:name="endnote reference" w:semiHidden="1" w:unhideWhenUsed="1"/>
+    <w:lsdException w:name="endnote text" w:semiHidden="1" w:unhideWhenUsed="1"/>
+    <w:lsdException w:name="table of authorities" w:semiHidden="1" w:unhideWhenUsed="1"/>
+    <w:lsdException w:name="macro" w:semiHidden="1" w:unhideWhenUsed="1"/>
+    <w:lsdException w:name="toa heading" w:semiHidden="1" w:unhideWhenUsed="1"/>
+    <w:lsdException w:name="List" w:semiHidden="1" w:unhideWhenUsed="1"/>
+    <w:lsdException w:name="List Bullet" w:semiHidden="1" w:unhideWhenUsed="1"/>
+    <w:lsdException w:name="List Number" w:semiHidden="1" w:unhideWhenUsed="1"/>
+    <w:lsdException w:name="List 2" w:semiHidden="1" w:unhideWhenUsed="1"/>
+    <w:lsdException w:name="List 3" w:semiHidden="1" w:unhideWhenUsed="1"/>
+    <w:lsdException w:name="List 4" w:semiHidden="1" w:unhideWhenUsed="1"/>
+    <w:lsdException w:name="List 5" w:semiHidden="1" w:unhideWhenUsed="1"/>
+    <w:lsdException w:name="List Bullet 2" w:semiHidden="1" w:unhideWhenUsed="1"/>
+    <w:lsdException w:name="List Bullet 3" w:semiHidden="1" w:unhideWhenUsed="1"/>
+    <w:lsdException w:name="List Bullet 4" w:semiHidden="1" w:unhideWhenUsed="1"/>
+    <w:lsdException w:name="List Bullet 5" w:semiHidden="1" w:unhideWhenUsed="1"/>
+    <w:lsdException w:name="List Number 2" w:semiHidden="1" w:unhideWhenUsed="1"/>
+    <w:lsdException w:name="List Number 3" w:semiHidden="1" w:unhideWhenUsed="1"/>
+    <w:lsdException w:name="List Number 4" w:semiHidden="1" w:unhideWhenUsed="1"/>
+    <w:lsdException w:name="List Number 5" w:semiHidden="1" w:unhideWhenUsed="1"/>
+    <w:lsdException w:name="Title" w:uiPriority="10" w:qFormat="1"/>
+    <w:lsdException w:name="Closing" w:semiHidden="1" w:unhideWhenUsed="1"/>
+    <w:lsdException w:name="Signature" w:semiHidden="1" w:unhideWhenUsed="1"/>
+    <w:lsdException w:name="Default Paragraph Font" w:semiHidden="1" w:uiPriority="1" w:unhideWhenUsed="1"/>
+    <w:lsdException w:name="Body Text" w:semiHidden="1" w:unhideWhenUsed="1"/>
+    <w:lsdException w:name="Body Text Indent" w:semiHidden="1" w:unhideWhenUsed="1"/>
+    <w:lsdException w:name="List Continue" w:semiHidden="1" w:unhideWhenUsed="1"/>
+    <w:lsdException w:name="List Continue 2" w:semiHidden="1" w:unhideWhenUsed="1"/>
+    <w:lsdException w:name="List Continue 3" w:semiHidden="1" w:unhideWhenUsed="1"/>
+    <w:lsdException w:name="List Continue 4" w:semiHidden="1" w:unhideWhenUsed="1"/>
+    <w:lsdException w:name="List Continue 5" w:semiHidden="1" w:unhideWhenUsed="1"/>
+    <w:lsdException w:name="Message Header" w:semiHidden="1" w:unhideWhenUsed="1"/>
+    <w:lsdException w:name="Subtitle" w:uiPriority="11" w:qFormat="1"/>
+    <w:lsdException w:name="Salutation" w:semiHidden="1" w:unhideWhenUsed="1"/>
+    <w:lsdException w:name="Date" w:semiHidden="1" w:unhideWhenUsed="1"/>
+    <w:lsdException w:name="Body Text First Indent" w:semiHidden="1" w:unhideWhenUsed="1"/>
+    <w:lsdException w:name="Body Text First Indent 2" w:semiHidden="1" w:unhideWhenUsed="1"/>
+    <w:lsdException w:name="Note Heading" w:semiHidden="1" w:unhideWhenUsed="1"/>
+    <w:lsdException w:name="Body Text 2" w:semiHidden="1" w:unhideWhenUsed="1"/>
+    <w:lsdException w:name="Body Text 3" w:semiHidden="1" w:unhideWhenUsed="1"/>
+    <w:lsdException w:name="Body Text Indent 2" w:semiHidden="1" w:unhideWhenUsed="1"/>
+    <w:lsdException w:name="Body Text Indent 3" w:semiHidden="1" w:unhideWhenUsed="1"/>
+    <w:lsdException w:name="Block Text" w:semiHidden="1" w:unhideWhenUsed="1"/>
+    <w:lsdException w:name="Hyperlink" w:semiHidden="1" w:unhideWhenUsed="1"/>
+    <w:lsdException w:name="FollowedHyperlink" w:semiHidden="1" w:unhideWhenUsed="1"/>
+    <w:lsdException w:name="Strong" w:uiPriority="22" w:qFormat="1"/>
+    <w:lsdException w:name="Emphasis" w:uiPriority="20" w:qFormat="1"/>
+    <w:lsdException w:name="Document Map" w:semiHidden="1" w:unhideWhenUsed="1"/>
+    <w:lsdException w:name="Plain Text" w:semiHidden="1" w:unhideWhenUsed="1"/>
+    <w:lsdException w:name="E-mail Signature" w:semiHidden="1" w:unhideWhenUsed="1"/>
+    <w:lsdException w:name="HTML Top of Form" w:semiHidden="1" w:unhideWhenUsed="1"/>
+    <w:lsdException w:name="HTML Bottom of Form" w:semiHidden="1" w:unhideWhenUsed="1"/>
+    <w:lsdException w:name="Normal (Web)" w:semiHidden="1" w:unhideWhenUsed="1"/>
+    <w:lsdException w:name="HTML Acronym" w:semiHidden="1" w:unhideWhenUsed="1"/>
+    <w:lsdException w:name="HTML Address" w:semiHidden="1" w:unhideWhenUsed="1"/>
+    <w:lsdException w:name="HTML Cite" w:semiHidden="1" w:unhideWhenUsed="1"/>
+    <w:lsdException w:name="HTML Code" w:semiHidden="1" w:unhideWhenUsed="1"/>
+    <w:lsdException w:name="HTML Definition" w:semiHidden="1" w:unhideWhenUsed="1"/>
+    <w:lsdException w:name="HTML Keyboard" w:semiHidden="1" w:unhideWhenUsed="1"/>
+    <w:lsdException w:name="HTML Preformatted" w:semiHidden="1" w:unhideWhenUsed="1"/>
+    <w:lsdException w:name="HTML Sample" w:semiHidden="1" w:unhideWhenUsed="1"/>
+    <w:lsdException w:name="HTML Typewriter" w:semiHidden="1" w:unhideWhenUsed="1"/>
+    <w:lsdException w:name="HTML Variable" w:semiHidden="1" w:unhideWhenUsed="1"/>
+    <w:lsdException w:name="Normal Table" w:semiHidden="1" w:unhideWhenUsed="1"/>
+    <w:lsdException w:name="annotation subject" w:semiHidden="1" w:unhideWhenUsed="1"/>
+    <w:lsdException w:name="No List" w:semiHidden="1" w:unhideWhenUsed="1"/>
+    <w:lsdException w:name="Outline List 1" w:semiHidden="1" w:unhideWhenUsed="1"/>
+    <w:lsdException w:name="Outline List 2" w:semiHidden="1" w:unhideWhenUsed="1"/>
+    <w:lsdException w:name="Outline List 3" w:semiHidden="1" w:unhideWhenUsed="1"/>
+    <w:lsdException w:name="Table Simple 1" w:semiHidden="1" w:unhideWhenUsed="1"/>
+    <w:lsdException w:name="Table Simple 2" w:semiHidden="1" w:unhideWhenUsed="1"/>
+    <w:lsdException w:name="Table Simple 3" w:semiHidden="1" w:unhideWhenUsed="1"/>
+    <w:lsdException w:name="Table Classic 1" w:semiHidden="1" w:unhideWhenUsed="1"/>
+    <w:lsdException w:name="Table Classic 2" w:semiHidden="1" w:unhideWhenUsed="1"/>
+    <w:lsdException w:name="Table Classic 3" w:semiHidden="1" w:unhideWhenUsed="1"/>
+    <w:lsdException w:name="Table Classic 4" w:semiHidden="1" w:unhideWhenUsed="1"/>
+    <w:lsdException w:name="Table Colorful 1" w:semiHidden="1" w:unhideWhenUsed="1"/>
+    <w:lsdException w:name="Table Colorful 2" w:semiHidden="1" w:unhideWhenUsed="1"/>
+    <w:lsdException w:name="Table Colorful 3" w:semiHidden="1" w:unhideWhenUsed="1"/>
+    <w:lsdException w:name="Table Columns 1" w:semiHidden="1" w:unhideWhenUsed="1"/>
+    <w:lsdException w:name="Table Columns 2" w:semiHidden="1" w:unhideWhenUsed="1"/>
+    <w:lsdException w:name="Table Columns 3" w:semiHidden="1" w:unhideWhenUsed="1"/>
+    <w:lsdException w:name="Table Columns 4" w:semiHidden="1" w:unhideWhenUsed="1"/>
+    <w:lsdException w:name="Table Columns 5" w:semiHidden="1" w:unhideWhenUsed="1"/>
+    <w:lsdException w:name="Table Grid 1" w:semiHidden="1" w:unhideWhenUsed="1"/>
+    <w:lsdException w:name="Table Grid 2" w:semiHidden="1" w:unhideWhenUsed="1"/>
+    <w:lsdException w:name="Table Grid 3" w:semiHidden="1" w:unhideWhenUsed="1"/>
+    <w:lsdException w:name="Table Grid 4" w:semiHidden="1" w:unhideWhenUsed="1"/>
+    <w:lsdException w:name="Table Grid 5" w:semiHidden="1" w:unhideWhenUsed="1"/>
+    <w:lsdException w:name="Table Grid 6" w:semiHidden="1" w:unhideWhenUsed="1"/>
+    <w:lsdException w:name="Table Grid 7" w:semiHidden="1" w:unhideWhenUsed="1"/>
+    <w:lsdException w:name="Table Grid 8" w:semiHidden="1" w:unhideWhenUsed="1"/>
+    <w:lsdException w:name="Table List 1" w:semiHidden="1" w:unhideWhenUsed="1"/>
+    <w:lsdException w:name="Table List 2" w:semiHidden="1" w:unhideWhenUsed="1"/>
+    <w:lsdException w:name="Table List 3" w:semiHidden="1" w:unhideWhenUsed="1"/>
+    <w:lsdException w:name="Table List 4" w:semiHidden="1" w:unhideWhenUsed="1"/>
+    <w:lsdException w:name="Table List 5" w:semiHidden="1" w:unhideWhenUsed="1"/>
+    <w:lsdException w:name="Table List 6" w:semiHidden="1" w:unhideWhenUsed="1"/>
+    <w:lsdException w:name="Table List 7" w:semiHidden="1" w:unhideWhenUsed="1"/>
+    <w:lsdException w:name="Table List 8" w:semiHidden="1" w:unhideWhenUsed="1"/>
+    <w:lsdException w:name="Table 3D effects 1" w:semiHidden="1" w:unhideWhenUsed="1"/>
+    <w:lsdException w:name="Table 3D effects 2" w:semiHidden="1" w:unhideWhenUsed="1"/>
+    <w:lsdException w:name="Table 3D effects 3" w:semiHidden="1" w:unhideWhenUsed="1"/>
+    <w:lsdException w:name="Table Contemporary" w:semiHidden="1" w:unhideWhenUsed="1"/>
+    <w:lsdException w:name="Table Elegant" w:semiHidden="1" w:unhideWhenUsed="1"/>
+    <w:lsdException w:name="Table Professional" w:semiHidden="1" w:unhideWhenUsed="1"/>
+    <w:lsdException w:name="Table Subtle 1" w:semiHidden="1" w:unhideWhenUsed="1"/>
+    <w:lsdException w:name="Table Subtle 2" w:semiHidden="1" w:unhideWhenUsed="1"/>
+    <w:lsdException w:name="Table Web 1" w:semiHidden="1" w:unhideWhenUsed="1"/>
+    <w:lsdException w:name="Table Web 2" w:semiHidden="1" w:unhideWhenUsed="1"/>
+    <w:lsdException w:name="Table Web 3" w:semiHidden="1" w:unhideWhenUsed="1"/>
+    <w:lsdException w:name="Balloon Text" w:semiHidden="1" w:unhideWhenUsed="1"/>
+    <w:lsdException w:name="Table Grid" w:uiPriority="39"/>
+    <w:lsdException w:name="Table Theme" w:semiHidden="1" w:unhideWhenUsed="1"/>
+    <w:lsdException w:name="Placeholder Text" w:semiHidden="1"/>
+    <w:lsdException w:name="Light Shading" w:uiPriority="60"/>
+    <w:lsdException w:name="Light List" w:uiPriority="61"/>
+    <w:lsdException w:name="Light Grid" w:uiPriority="62"/>
+    <w:lsdException w:name="Medium Shading 1" w:uiPriority="63"/>
+    <w:lsdException w:name="Medium Shading 2" w:uiPriority="64"/>
+    <w:lsdException w:name="Medium List 1" w:uiPriority="65"/>
+    <w:lsdException w:name="Medium List 2" w:uiPriority="66"/>
+    <w:lsdException w:name="Medium Grid 1" w:uiPriority="67"/>
+    <w:lsdException w:name="Medium Grid 2" w:uiPriority="68"/>
+    <w:lsdException w:name="Medium Grid 3" w:uiPriority="69"/>
+    <w:lsdException w:name="Dark List" w:uiPriority="70"/>
+    <w:lsdException w:name="Colorful Shading" w:uiPriority="71"/>
+    <w:lsdException w:name="Colorful List" w:uiPriority="72"/>
+    <w:lsdException w:name="Colorful Grid" w:uiPriority="73"/>
+    <w:lsdException w:name="Light Shading Accent 1" w:uiPriority="60"/>
+    <w:lsdException w:name="Light List Accent 1" w:uiPriority="61"/>
+    <w:lsdException w:name="Light Grid Accent 1" w:uiPriority="62"/>
+    <w:lsdException w:name="Medium Shading 1 Accent 1" w:uiPriority="63"/>
+    <w:lsdException w:name="Medium Shading 2 Accent 1" w:uiPriority="64"/>
+    <w:lsdException w:name="Medium List 1 Accent 1" w:uiPriority="65"/>
+    <w:lsdException w:name="Revision" w:semiHidden="1"/>
+    <w:lsdException w:name="List Paragraph" w:uiPriority="34" w:qFormat="1"/>
+    <w:lsdException w:name="Medium List 2 Accent 1" w:uiPriority="66"/>
+    <w:lsdException w:name="Medium Grid 1 Accent 1" w:uiPriority="67"/>
+    <w:lsdException w:name="Medium Grid 2 Accent 1" w:uiPriority="68"/>
+    <w:lsdException w:name="Medium Grid 3 Accent 1" w:uiPriority="69"/>
+    <w:lsdException w:name="Dark List Accent 1" w:uiPriority="70"/>
+    <w:lsdException w:name="Colorful Shading Accent 1" w:uiPriority="71"/>
+    <w:lsdException w:name="Colorful List Accent 1" w:uiPriority="72"/>
+    <w:lsdException w:name="Colorful Grid Accent 1" w:uiPriority="73"/>
+    <w:lsdException w:name="Light Shading Accent 2" w:uiPriority="60"/>
+    <w:lsdException w:name="Light List Accent 2" w:uiPriority="61"/>
+    <w:lsdException w:name="Light Grid Accent 2" w:uiPriority="62"/>
+    <w:lsdException w:name="Medium Shading 1 Accent 2" w:uiPriority="63"/>
+    <w:lsdException w:name="Medium Shading 2 Accent 2" w:uiPriority="64"/>
+    <w:lsdException w:name="Medium List 1 Accent 2" w:uiPriority="65"/>
+    <w:lsdException w:name="Medium List 2 Accent 2" w:uiPriority="66"/>
+    <w:lsdException w:name="Medium Grid 1 Accent 2" w:uiPriority="67"/>
+    <w:lsdException w:name="Medium Grid 2 Accent 2" w:uiPriority="68"/>
+    <w:lsdException w:name="Medium Grid 3 Accent 2" w:uiPriority="69"/>
+    <w:lsdException w:name="Dark List Accent 2" w:uiPriority="70"/>
+    <w:lsdException w:name="Colorful Shading Accent 2" w:uiPriority="71"/>
+    <w:lsdException w:name="Colorful List Accent 2" w:uiPriority="72"/>
+    <w:lsdException w:name="Colorful Grid Accent 2" w:uiPriority="73"/>
+    <w:lsdException w:name="Light Shading Accent 3" w:uiPriority="60"/>
+    <w:lsdException w:name="Light List Accent 3" w:uiPriority="61"/>
+    <w:lsdException w:name="Light Grid Accent 3" w:uiPriority="62"/>
+    <w:lsdException w:name="Medium Shading 1 Accent 3" w:uiPriority="63"/>
+    <w:lsdException w:name="Medium Shading 2 Accent 3" w:uiPriority="64"/>
+    <w:lsdException w:name="Medium List 1 Accent 3" w:uiPriority="65"/>
+    <w:lsdException w:name="Medium List 2 Accent 3" w:uiPriority="66"/>
+    <w:lsdException w:name="Medium Grid 1 Accent 3" w:uiPriority="67"/>
+    <w:lsdException w:name="Medium Grid 2 Accent 3" w:uiPriority="68"/>
+    <w:lsdException w:name="Medium Grid 3 Accent 3" w:uiPriority="69"/>
+    <w:lsdException w:name="Dark List Accent 3" w:uiPriority="70"/>
+    <w:lsdException w:name="Colorful Shading Accent 3" w:uiPriority="71"/>
+    <w:lsdException w:name="Colorful List Accent 3" w:uiPriority="72"/>
+    <w:lsdException w:name="Colorful Grid Accent 3" w:uiPriority="73"/>
+    <w:lsdException w:name="Light Shading Accent 4" w:uiPriority="60"/>
+    <w:lsdException w:name="Light List Accent 4" w:uiPriority="61"/>
+    <w:lsdException w:name="Light Grid Accent 4" w:uiPriority="62"/>
+    <w:lsdException w:name="Medium Shading 1 Accent 4" w:uiPriority="63"/>
+    <w:lsdException w:name="Medium Shading 2 Accent 4" w:uiPriority="64"/>
+    <w:lsdException w:name="Medium List 1 Accent 4" w:uiPriority="65"/>
+    <w:lsdException w:name="Medium List 2 Accent 4" w:uiPriority="66"/>
+    <w:lsdException w:name="Medium Grid 1 Accent 4" w:uiPriority="67"/>
+    <w:lsdException w:name="Medium Grid 2 Accent 4" w:uiPriority="68"/>
+    <w:lsdException w:name="Medium Grid 3 Accent 4" w:uiPriority="69"/>
+    <w:lsdException w:name="Dark List Accent 4" w:uiPriority="70"/>
+    <w:lsdException w:name="Colorful Shading Accent 4" w:uiPriority="71"/>
+    <w:lsdException w:name="Colorful List Accent 4" w:uiPriority="72"/>
+    <w:lsdException w:name="Colorful Grid Accent 4" w:uiPriority="73"/>
+    <w:lsdException w:name="Light Shading Accent 5" w:uiPriority="60"/>
+    <w:lsdException w:name="Light List Accent 5" w:uiPriority="61"/>
+    <w:lsdException w:name="Light Grid Accent 5" w:uiPriority="62"/>
+    <w:lsdException w:name="Medium Shading 1 Accent 5" w:uiPriority="63"/>
+    <w:lsdException w:name="Medium Shading 2 Accent 5" w:uiPriority="64"/>
+    <w:lsdException w:name="Medium List 1 Accent 5" w:uiPriority="65"/>
+    <w:lsdException w:name="Medium List 2 Accent 5" w:uiPriority="66"/>
+    <w:lsdException w:name="Medium Grid 1 Accent 5" w:uiPriority="67"/>
+    <w:lsdException w:name="Medium Grid 2 Accent 5" w:uiPriority="68"/>
+    <w:lsdException w:name="Medium Grid 3 Accent 5" w:uiPriority="69"/>
+    <w:lsdException w:name="Dark List Accent 5" w:uiPriority="70"/>
+    <w:lsdException w:name="Colorful Shading Accent 5" w:uiPriority="71"/>
+    <w:lsdException w:name="Colorful List Accent 5" w:uiPriority="72"/>
+    <w:lsdException w:name="Colorful Grid Accent 5" w:uiPriority="73"/>
+    <w:lsdException w:name="Light Shading Accent 6" w:uiPriority="60"/>
+    <w:lsdException w:name="Light List Accent 6" w:uiPriority="61"/>
+    <w:lsdException w:name="Light Grid Accent 6" w:uiPriority="62"/>
+    <w:lsdException w:name="Medium Shading 1 Accent 6" w:uiPriority="63"/>
+    <w:lsdException w:name="Medium Shading 2 Accent 6" w:uiPriority="64"/>
+    <w:lsdException w:name="Medium List 1 Accent 6" w:uiPriority="65"/>
+    <w:lsdException w:name="Medium List 2 Accent 6" w:uiPriority="66"/>
+    <w:lsdException w:name="Medium Grid 1 Accent 6" w:uiPriority="67"/>
+    <w:lsdException w:name="Medium Grid 2 Accent 6" w:uiPriority="68"/>
+    <w:lsdException w:name="Medium Grid 3 Accent 6" w:uiPriority="69"/>
+    <w:lsdException w:name="Dark List Accent 6" w:uiPriority="70"/>
+    <w:lsdException w:name="Colorful Shading Accent 6" w:uiPriority="71"/>
+    <w:lsdException w:name="Colorful List Accent 6" w:uiPriority="72"/>
+    <w:lsdException w:name="Colorful Grid Accent 6" w:uiPriority="73"/>
+    <w:lsdException w:name="Subtle Emphasis" w:uiPriority="19" w:qFormat="1"/>
+    <w:lsdException w:name="Intense Emphasis" w:uiPriority="21" w:qFormat="1"/>
+    <w:lsdException w:name="Subtle Reference" w:uiPriority="31" w:qFormat="1"/>
+    <w:lsdException w:name="Intense Reference" w:uiPriority="32" w:qFormat="1"/>
+    <w:lsdException w:name="Book Title" w:uiPriority="33" w:qFormat="1"/>
+    <w:lsdException w:name="Bibliography" w:semiHidden="1" w:uiPriority="37" w:unhideWhenUsed="1"/>
+    <w:lsdException w:name="TOC Heading" w:semiHidden="1" w:uiPriority="39" w:unhideWhenUsed="1" w:qFormat="1"/>
+    <w:lsdException w:name="Plain Table 1" w:uiPriority="41"/>
+    <w:lsdException w:name="Plain Table 2" w:uiPriority="42"/>
+    <w:lsdException w:name="Plain Table 3" w:uiPriority="43"/>
+    <w:lsdException w:name="Plain Table 4" w:uiPriority="44"/>
+    <w:lsdException w:name="Plain Table 5" w:uiPriority="45"/>
+    <w:lsdException w:name="Grid Table Light" w:uiPriority="40"/>
+    <w:lsdException w:name="Grid Table 1 Light" w:uiPriority="46"/>
+    <w:lsdException w:name="Grid Table 2" w:uiPriority="47"/>
+    <w:lsdException w:name="Grid Table 3" w:uiPriority="48"/>
+    <w:lsdException w:name="Grid Table 4" w:uiPriority="49"/>
+    <w:lsdException w:name="Grid Table 5 Dark" w:uiPriority="50"/>
+    <w:lsdException w:name="Grid Table 6 Colorful" w:uiPriority="51"/>
+    <w:lsdException w:name="Grid Table 7 Colorful" w:uiPriority="52"/>
+    <w:lsdException w:name="Grid Table 1 Light Accent 1" w:uiPriority="46"/>
+    <w:lsdException w:name="Grid Table 2 Accent 1" w:uiPriority="47"/>
+    <w:lsdException w:name="Grid Table 3 Accent 1" w:uiPriority="48"/>
+    <w:lsdException w:name="Grid Table 4 Accent 1" w:uiPriority="49"/>
+    <w:lsdException w:name="Grid Table 5 Dark Accent 1" w:uiPriority="50"/>
+    <w:lsdException w:name="Grid Table 6 Colorful Accent 1" w:uiPriority="51"/>
+    <w:lsdException w:name="Grid Table 7 Colorful Accent 1" w:uiPriority="52"/>
+    <w:lsdException w:name="Grid Table 1 Light Accent 2" w:uiPriority="46"/>
+    <w:lsdException w:name="Grid Table 2 Accent 2" w:uiPriority="47"/>
+    <w:lsdException w:name="Grid Table 3 Accent 2" w:uiPriority="48"/>
+    <w:lsdException w:name="Grid Table 4 Accent 2" w:uiPriority="49"/>
+    <w:lsdException w:name="Grid Table 5 Dark Accent 2" w:uiPriority="50"/>
+    <w:lsdException w:name="Grid Table 6 Colorful Accent 2" w:uiPriority="51"/>
+    <w:lsdException w:name="Grid Table 7 Colorful Accent 2" w:uiPriority="52"/>
+    <w:lsdException w:name="Grid Table 1 Light Accent 3" w:uiPriority="46"/>
+    <w:lsdException w:name="Grid Table 2 Accent 3" w:uiPriority="47"/>
+    <w:lsdException w:name="Grid Table 3 Accent 3" w:uiPriority="48"/>
+    <w:lsdException w:name="Grid Table 4 Accent 3" w:uiPriority="49"/>
+    <w:lsdException w:name="Grid Table 5 Dark Accent 3" w:uiPriority="50"/>
+    <w:lsdException w:name="Grid Table 6 Colorful Accent 3" w:uiPriority="51"/>
+    <w:lsdException w:name="Grid Table 7 Colorful Accent 3" w:uiPriority="52"/>
+    <w:lsdException w:name="Grid Table 1 Light Accent 4" w:uiPriority="46"/>
+    <w:lsdException w:name="Grid Table 2 Accent 4" w:uiPriority="47"/>
+    <w:lsdException w:name="Grid Table 3 Accent 4" w:uiPriority="48"/>
+    <w:lsdException w:name="Grid Table 4 Accent 4" w:uiPriority="49"/>
+    <w:lsdException w:name="Grid Table 5 Dark Accent 4" w:uiPriority="50"/>
+    <w:lsdException w:name="Grid Table 6 Colorful Accent 4" w:uiPriority="51"/>
+    <w:lsdException w:name="Grid Table 7 Colorful Accent 4" w:uiPriority="52"/>
+    <w:lsdException w:name="Grid Table 1 Light Accent 5" w:uiPriority="46"/>
+    <w:lsdException w:name="Grid Table 2 Accent 5" w:uiPriority="47"/>
+    <w:lsdException w:name="Grid Table 3 Accent 5" w:uiPriority="48"/>
+    <w:lsdException w:name="Grid Table 4 Accent 5" w:uiPriority="49"/>
+    <w:lsdException w:name="Grid Table 5 Dark Accent 5" w:uiPriority="50"/>
+    <w:lsdException w:name="Grid Table 6 Colorful Accent 5" w:uiPriority="51"/>
+    <w:lsdException w:name="Grid Table 7 Colorful Accent 5" w:uiPriority="52"/>
+    <w:lsdException w:name="Grid Table 1 Light Accent 6" w:uiPriority="46"/>
+    <w:lsdException w:name="Grid Table 2 Accent 6" w:uiPriority="47"/>
+    <w:lsdException w:name="Grid Table 3 Accent 6" w:uiPriority="48"/>
+    <w:lsdException w:name="Grid Table 4 Accent 6" w:uiPriority="49"/>
+    <w:lsdException w:name="Grid Table 5 Dark Accent 6" w:uiPriority="50"/>
+    <w:lsdException w:name="Grid Table 6 Colorful Accent 6" w:uiPriority="51"/>
+    <w:lsdException w:name="Grid Table 7 Colorful Accent 6" w:uiPriority="52"/>
+    <w:lsdException w:name="List Table 1 Light" w:uiPriority="46"/>
+    <w:lsdException w:name="List Table 2" w:uiPriority="47"/>
+    <w:lsdException w:name="List Table 3" w:uiPriority="48"/>
+    <w:lsdException w:name="List Table 4" w:uiPriority="49"/>
+    <w:lsdException w:name="List Table 5 Dark" w:uiPriority="50"/>
+    <w:lsdException w:name="List Table 6 Colorful" w:uiPriority="51"/>
+    <w:lsdException w:name="List Table 7 Colorful" w:uiPriority="52"/>
+    <w:lsdException w:name="List Table 1 Light Accent 1" w:uiPriority="46"/>
+    <w:lsdException w:name="List Table 2 Accent 1" w:uiPriority="47"/>
+    <w:lsdException w:name="List Table 3 Accent 1" w:uiPriority="48"/>
+    <w:lsdException w:name="List Table 4 Accent 1" w:uiPriority="49"/>
+    <w:lsdException w:name="List Table 5 Dark Accent 1" w:uiPriority="50"/>
+    <w:lsdException w:name="List Table 6 Colorful Accent 1" w:uiPriority="51"/>
+    <w:lsdException w:name="List Table 7 Colorful Accent 1" w:uiPriority="52"/>
+    <w:lsdException w:name="List Table 1 Light Accent 2" w:uiPriority="46"/>
+    <w:lsdException w:name="List Table 2 Accent 2" w:uiPriority="47"/>
+    <w:lsdException w:name="List Table 3 Accent 2" w:uiPriority="48"/>
+    <w:lsdException w:name="List Table 4 Accent 2" w:uiPriority="49"/>
+    <w:lsdException w:name="List Table 5 Dark Accent 2" w:uiPriority="50"/>
+    <w:lsdException w:name="List Table 6 Colorful Accent 2" w:uiPriority="51"/>
+    <w:lsdException w:name="List Table 7 Colorful Accent 2" w:uiPriority="52"/>
+    <w:lsdException w:name="List Table 1 Light Accent 3" w:uiPriority="46"/>
+    <w:lsdException w:name="List Table 2 Accent 3" w:uiPriority="47"/>
+    <w:lsdException w:name="List Table 3 Accent 3" w:uiPriority="48"/>
+    <w:lsdException w:name="List Table 4 Accent 3" w:uiPriority="49"/>
+    <w:lsdException w:name="List Table 5 Dark Accent 3" w:uiPriority="50"/>
+    <w:lsdException w:name="List Table 6 Colorful Accent 3" w:uiPriority="51"/>
+    <w:lsdException w:name="List Table 7 Colorful Accent 3" w:uiPriority="52"/>
+    <w:lsdException w:name="List Table 1 Light Accent 4" w:uiPriority="46"/>
+    <w:lsdException w:name="List Table 2 Accent 4" w:uiPriority="47"/>
+    <w:lsdException w:name="List Table 3 Accent 4" w:uiPriority="48"/>
+    <w:lsdException w:name="List Table 4 Accent 4" w:uiPriority="49"/>
+    <w:lsdException w:name="List Table 5 Dark Accent 4" w:uiPriority="50"/>
+    <w:lsdException w:name="List Table 6 Colorful Accent 4" w:uiPriority="51"/>
+    <w:lsdException w:name="List Table 7 Colorful Accent 4" w:uiPriority="52"/>
+    <w:lsdException w:name="List Table 1 Light Accent 5" w:uiPriority="46"/>
+    <w:lsdException w:name="List Table 2 Accent 5" w:uiPriority="47"/>
+    <w:lsdException w:name="List Table 3 Accent 5" w:uiPriority="48"/>
+    <w:lsdException w:name="List Table 4 Accent 5" w:uiPriority="49"/>
+    <w:lsdException w:name="List Table 5 Dark Accent 5" w:uiPriority="50"/>
+    <w:lsdException w:name="List Table 6 Colorful Accent 5" w:uiPriority="51"/>
+    <w:lsdException w:name="List Table 7 Colorful Accent 5" w:uiPriority="52"/>
+    <w:lsdException w:name="List Table 1 Light Accent 6" w:uiPriority="46"/>
+    <w:lsdException w:name="List Table 2 Accent 6" w:uiPriority="47"/>
+    <w:lsdException w:name="List Table 3 Accent 6" w:uiPriority="48"/>
+    <w:lsdException w:name="List Table 4 Accent 6" w:uiPriority="49"/>
+    <w:lsdException w:name="List Table 5 Dark Accent 6" w:uiPriority="50"/>
+    <w:lsdException w:name="List Table 6 Colorful Accent 6" w:uiPriority="51"/>
+    <w:lsdException w:name="List Table 7 Colorful Accent 6" w:uiPriority="52"/>
+    <w:lsdException w:name="Mention" w:semiHidden="1" w:unhideWhenUsed="1"/>
+    <w:lsdException w:name="Smart Hyperlink" w:semiHidden="1" w:unhideWhenUsed="1"/>
+    <w:lsdException w:name="Hashtag" w:semiHidden="1" w:unhideWhenUsed="1"/>
+    <w:lsdException w:name="Unresolved Mention" w:semiHidden="1" w:unhideWhenUsed="1"/>
   </w:latentStyles>
-  <w:style w:type="paragraph" w:default="1" w:styleId="1">
+  <w:style w:type="paragraph" w:default="1" w:styleId="a">
     <w:name w:val="Normal"/>
     <w:qFormat/>
-    <w:uiPriority w:val="0"/>
     <w:pPr>
       <w:spacing w:after="160" w:line="259" w:lineRule="auto"/>
     </w:pPr>
     <w:rPr>
-      <w:rFonts w:asciiTheme="minorHAnsi" w:hAnsiTheme="minorHAnsi" w:eastAsiaTheme="minorHAnsi" w:cstheme="minorBidi"/>
       <w:sz w:val="22"/>
       <w:szCs w:val="22"/>
-      <w:lang w:val="tk-TM" w:eastAsia="en-US" w:bidi="ar-SA"/>
+      <w:lang w:val="tk-TM" w:eastAsia="en-US"/>
     </w:rPr>
   </w:style>
-  <w:style w:type="character" w:default="1" w:styleId="2">
+  <w:style w:type="character" w:default="1" w:styleId="a0">
     <w:name w:val="Default Paragraph Font"/>
+    <w:uiPriority w:val="1"/>
     <w:semiHidden/>
     <w:unhideWhenUsed/>
-    <w:uiPriority w:val="1"/>
   </w:style>
-  <w:style w:type="table" w:default="1" w:styleId="3">
+  <w:style w:type="table" w:default="1" w:styleId="a1">
     <w:name w:val="Normal Table"/>
+    <w:uiPriority w:val="99"/>
     <w:semiHidden/>
     <w:unhideWhenUsed/>
-    <w:uiPriority w:val="99"/>
     <w:tblPr>
+      <w:tblInd w:w="0" w:type="dxa"/>
       <w:tblCellMar>
         <w:top w:w="0" w:type="dxa"/>
         <w:left w:w="108" w:type="dxa"/>
@@ -1196,11 +1418,17 @@
       </w:tblCellMar>
     </w:tblPr>
   </w:style>
-  <w:style w:type="paragraph" w:styleId="4">
+  <w:style w:type="numbering" w:default="1" w:styleId="a2">
+    <w:name w:val="No List"/>
+    <w:uiPriority w:val="99"/>
+    <w:semiHidden/>
+    <w:unhideWhenUsed/>
+  </w:style>
+  <w:style w:type="paragraph" w:styleId="a3">
     <w:name w:val="List Paragraph"/>
-    <w:basedOn w:val="1"/>
+    <w:basedOn w:val="a"/>
+    <w:uiPriority w:val="34"/>
     <w:qFormat/>
-    <w:uiPriority w:val="34"/>
     <w:pPr>
       <w:ind w:left="720"/>
       <w:contextualSpacing/>
@@ -1461,5 +1689,6 @@
     </a:fmtScheme>
   </a:themeElements>
   <a:objectDefaults/>
+  <a:extraClrSchemeLst/>
 </a:theme>
 </file>
</xml_diff>

<commit_message>
25.03.2025 data get about risks
</commit_message>
<xml_diff>
--- a/meyilnama/meyilnama.docx
+++ b/meyilnama/meyilnama.docx
@@ -8,6 +8,7 @@
         <w:rPr>
           <w:rFonts w:ascii="Times New Roman" w:hAnsi="Times New Roman" w:cs="Times New Roman"/>
           <w:b/>
+          <w:noProof/>
           <w:sz w:val="28"/>
           <w:szCs w:val="28"/>
         </w:rPr>
@@ -16,6 +17,7 @@
         <w:rPr>
           <w:rFonts w:ascii="Times New Roman" w:hAnsi="Times New Roman" w:cs="Times New Roman"/>
           <w:b/>
+          <w:noProof/>
           <w:sz w:val="36"/>
           <w:szCs w:val="28"/>
         </w:rPr>
@@ -30,6 +32,7 @@
         <w:rPr>
           <w:rFonts w:ascii="Times New Roman" w:hAnsi="Times New Roman" w:cs="Times New Roman"/>
           <w:b/>
+          <w:noProof/>
           <w:sz w:val="28"/>
           <w:szCs w:val="28"/>
         </w:rPr>
@@ -38,6 +41,7 @@
         <w:rPr>
           <w:rFonts w:ascii="Times New Roman" w:hAnsi="Times New Roman" w:cs="Times New Roman"/>
           <w:b/>
+          <w:noProof/>
           <w:sz w:val="28"/>
           <w:szCs w:val="28"/>
         </w:rPr>
@@ -47,6 +51,7 @@
         <w:rPr>
           <w:rFonts w:ascii="Times New Roman" w:hAnsi="Times New Roman" w:cs="Times New Roman"/>
           <w:b/>
+          <w:noProof/>
           <w:sz w:val="28"/>
           <w:szCs w:val="28"/>
           <w:highlight w:val="yellow"/>
@@ -57,6 +62,7 @@
         <w:rPr>
           <w:rFonts w:ascii="Times New Roman" w:hAnsi="Times New Roman" w:cs="Times New Roman"/>
           <w:b/>
+          <w:noProof/>
           <w:sz w:val="28"/>
           <w:szCs w:val="28"/>
         </w:rPr>
@@ -68,6 +74,7 @@
         <w:rPr>
           <w:rFonts w:ascii="Times New Roman" w:hAnsi="Times New Roman" w:cs="Times New Roman"/>
           <w:b/>
+          <w:noProof/>
           <w:sz w:val="28"/>
           <w:szCs w:val="28"/>
         </w:rPr>
@@ -76,6 +83,7 @@
         <w:rPr>
           <w:rFonts w:ascii="Times New Roman" w:hAnsi="Times New Roman" w:cs="Times New Roman"/>
           <w:b/>
+          <w:noProof/>
           <w:sz w:val="28"/>
           <w:szCs w:val="28"/>
         </w:rPr>
@@ -91,99 +99,36 @@
         </w:numPr>
         <w:rPr>
           <w:rFonts w:ascii="Times New Roman" w:hAnsi="Times New Roman" w:cs="Times New Roman"/>
-          <w:sz w:val="28"/>
-          <w:szCs w:val="28"/>
-        </w:rPr>
-      </w:pPr>
-      <w:r>
-        <w:rPr>
-          <w:rFonts w:ascii="Times New Roman" w:hAnsi="Times New Roman" w:cs="Times New Roman"/>
-          <w:sz w:val="28"/>
-          <w:szCs w:val="28"/>
-        </w:rPr>
-        <w:t>IoT barada düşünje we onuň</w:t>
-      </w:r>
-      <w:r>
-        <w:rPr>
-          <w:rFonts w:ascii="Times New Roman" w:hAnsi="Times New Roman" w:cs="Times New Roman"/>
-          <w:sz w:val="28"/>
-          <w:szCs w:val="28"/>
-          <w:lang w:val="en-US"/>
-        </w:rPr>
-        <w:t xml:space="preserve"> </w:t>
-      </w:r>
-      <w:proofErr w:type="spellStart"/>
-      <w:r>
-        <w:rPr>
-          <w:rFonts w:ascii="Times New Roman" w:hAnsi="Times New Roman" w:cs="Times New Roman"/>
-          <w:sz w:val="28"/>
-          <w:szCs w:val="28"/>
-          <w:lang w:val="en-US"/>
-        </w:rPr>
-        <w:t>klassifikasi</w:t>
-      </w:r>
-      <w:proofErr w:type="spellEnd"/>
-      <w:r>
-        <w:rPr>
-          <w:rFonts w:ascii="Times New Roman" w:hAnsi="Times New Roman" w:cs="Times New Roman"/>
-          <w:sz w:val="28"/>
-          <w:szCs w:val="28"/>
-        </w:rPr>
-        <w:t>ýasy.</w:t>
-      </w:r>
-      <w:r>
-        <w:rPr>
-          <w:rFonts w:ascii="Times New Roman" w:hAnsi="Times New Roman" w:cs="Times New Roman"/>
-          <w:sz w:val="28"/>
-          <w:szCs w:val="28"/>
-          <w:lang w:val="en-US"/>
-        </w:rPr>
-        <w:t>(</w:t>
-      </w:r>
-      <w:r>
-        <w:rPr>
-          <w:rFonts w:ascii="Times New Roman" w:hAnsi="Times New Roman" w:cs="Times New Roman"/>
+          <w:noProof/>
+          <w:sz w:val="28"/>
+          <w:szCs w:val="28"/>
+        </w:rPr>
+      </w:pPr>
+      <w:r>
+        <w:rPr>
+          <w:rFonts w:ascii="Times New Roman" w:hAnsi="Times New Roman" w:cs="Times New Roman"/>
+          <w:noProof/>
+          <w:sz w:val="28"/>
+          <w:szCs w:val="28"/>
+        </w:rPr>
+        <w:t>IoT barada düşünje we onuň klassifikasiýasy.(</w:t>
+      </w:r>
+      <w:r>
+        <w:rPr>
+          <w:rFonts w:ascii="Times New Roman" w:hAnsi="Times New Roman" w:cs="Times New Roman"/>
+          <w:noProof/>
           <w:sz w:val="28"/>
           <w:szCs w:val="28"/>
           <w:highlight w:val="yellow"/>
-          <w:lang w:val="en-US"/>
-        </w:rPr>
-        <w:t>T</w:t>
-      </w:r>
-      <w:r>
-        <w:rPr>
-          <w:rFonts w:ascii="Times New Roman" w:hAnsi="Times New Roman" w:cs="Times New Roman"/>
-          <w:sz w:val="28"/>
-          <w:szCs w:val="28"/>
-          <w:highlight w:val="yellow"/>
-        </w:rPr>
-        <w:t xml:space="preserve">aýýarlandy </w:t>
-      </w:r>
-      <w:r>
-        <w:rPr>
-          <w:rFonts w:ascii="Times New Roman" w:hAnsi="Times New Roman" w:cs="Times New Roman"/>
-          <w:sz w:val="28"/>
-          <w:szCs w:val="28"/>
-          <w:highlight w:val="yellow"/>
-          <w:lang w:val="en-US"/>
-        </w:rPr>
-        <w:t>5</w:t>
-      </w:r>
-      <w:r>
-        <w:rPr>
-          <w:rFonts w:ascii="Times New Roman" w:hAnsi="Times New Roman" w:cs="Times New Roman"/>
-          <w:sz w:val="28"/>
-          <w:szCs w:val="28"/>
-          <w:highlight w:val="yellow"/>
-        </w:rPr>
-        <w:t xml:space="preserve"> list</w:t>
-      </w:r>
-      <w:r>
-        <w:rPr>
-          <w:rFonts w:ascii="Times New Roman" w:hAnsi="Times New Roman" w:cs="Times New Roman"/>
-          <w:sz w:val="28"/>
-          <w:szCs w:val="28"/>
-          <w:lang w:val="en-US"/>
+        </w:rPr>
+        <w:t>Taýýarlandy 5 list</w:t>
+      </w:r>
+      <w:r>
+        <w:rPr>
+          <w:rFonts w:ascii="Times New Roman" w:hAnsi="Times New Roman" w:cs="Times New Roman"/>
+          <w:noProof/>
+          <w:sz w:val="28"/>
+          <w:szCs w:val="28"/>
         </w:rPr>
         <w:t>)</w:t>
       </w:r>
@@ -197,70 +142,36 @@
         </w:numPr>
         <w:rPr>
           <w:rFonts w:ascii="Times New Roman" w:hAnsi="Times New Roman" w:cs="Times New Roman"/>
-          <w:sz w:val="28"/>
-          <w:szCs w:val="28"/>
-        </w:rPr>
-      </w:pPr>
-      <w:r>
-        <w:rPr>
-          <w:rFonts w:ascii="Times New Roman" w:hAnsi="Times New Roman" w:cs="Times New Roman"/>
-          <w:sz w:val="28"/>
-          <w:szCs w:val="28"/>
-        </w:rPr>
-        <w:t>IoT-y ornaşdyrmagyň aýratynlyklary we olaryň berýän artykmaçlyklary.</w:t>
-      </w:r>
-      <w:r>
-        <w:rPr>
-          <w:rFonts w:ascii="Times New Roman" w:hAnsi="Times New Roman" w:cs="Times New Roman"/>
-          <w:sz w:val="28"/>
-          <w:szCs w:val="28"/>
-          <w:lang w:val="en-US"/>
-        </w:rPr>
-        <w:t>(</w:t>
-      </w:r>
-      <w:r>
-        <w:rPr>
-          <w:rFonts w:ascii="Times New Roman" w:hAnsi="Times New Roman" w:cs="Times New Roman"/>
+          <w:noProof/>
+          <w:sz w:val="28"/>
+          <w:szCs w:val="28"/>
+        </w:rPr>
+      </w:pPr>
+      <w:r>
+        <w:rPr>
+          <w:rFonts w:ascii="Times New Roman" w:hAnsi="Times New Roman" w:cs="Times New Roman"/>
+          <w:noProof/>
+          <w:sz w:val="28"/>
+          <w:szCs w:val="28"/>
+        </w:rPr>
+        <w:t>IoT-y ornaşdyrmagyň aýratynlyklary we olaryň berýän artykmaçlyklary.(</w:t>
+      </w:r>
+      <w:r>
+        <w:rPr>
+          <w:rFonts w:ascii="Times New Roman" w:hAnsi="Times New Roman" w:cs="Times New Roman"/>
+          <w:noProof/>
           <w:sz w:val="28"/>
           <w:szCs w:val="28"/>
           <w:highlight w:val="yellow"/>
-          <w:lang w:val="en-US"/>
-        </w:rPr>
-        <w:t>T</w:t>
-      </w:r>
-      <w:r>
-        <w:rPr>
-          <w:rFonts w:ascii="Times New Roman" w:hAnsi="Times New Roman" w:cs="Times New Roman"/>
-          <w:sz w:val="28"/>
-          <w:szCs w:val="28"/>
-          <w:highlight w:val="yellow"/>
-        </w:rPr>
-        <w:t xml:space="preserve">aýýarlandy </w:t>
-      </w:r>
-      <w:r>
-        <w:rPr>
-          <w:rFonts w:ascii="Times New Roman" w:hAnsi="Times New Roman" w:cs="Times New Roman"/>
-          <w:sz w:val="28"/>
-          <w:szCs w:val="28"/>
-          <w:highlight w:val="yellow"/>
-        </w:rPr>
-        <w:t>7</w:t>
-      </w:r>
-      <w:r>
-        <w:rPr>
-          <w:rFonts w:ascii="Times New Roman" w:hAnsi="Times New Roman" w:cs="Times New Roman"/>
-          <w:sz w:val="28"/>
-          <w:szCs w:val="28"/>
-          <w:highlight w:val="yellow"/>
-        </w:rPr>
-        <w:t xml:space="preserve"> list</w:t>
-      </w:r>
-      <w:r>
-        <w:rPr>
-          <w:rFonts w:ascii="Times New Roman" w:hAnsi="Times New Roman" w:cs="Times New Roman"/>
-          <w:sz w:val="28"/>
-          <w:szCs w:val="28"/>
-          <w:lang w:val="en-US"/>
+        </w:rPr>
+        <w:t>Taýýarlandy 7 list</w:t>
+      </w:r>
+      <w:r>
+        <w:rPr>
+          <w:rFonts w:ascii="Times New Roman" w:hAnsi="Times New Roman" w:cs="Times New Roman"/>
+          <w:noProof/>
+          <w:sz w:val="28"/>
+          <w:szCs w:val="28"/>
         </w:rPr>
         <w:t>)</w:t>
       </w:r>
@@ -274,122 +185,45 @@
         </w:numPr>
         <w:rPr>
           <w:rFonts w:ascii="Times New Roman" w:hAnsi="Times New Roman" w:cs="Times New Roman"/>
-          <w:sz w:val="28"/>
-          <w:szCs w:val="28"/>
-        </w:rPr>
-      </w:pPr>
-      <w:r>
-        <w:rPr>
-          <w:rFonts w:ascii="Times New Roman" w:hAnsi="Times New Roman" w:cs="Times New Roman"/>
-          <w:sz w:val="28"/>
-          <w:szCs w:val="28"/>
-        </w:rPr>
-        <w:t xml:space="preserve"> IoT ulg</w:t>
-      </w:r>
-      <w:r>
-        <w:rPr>
-          <w:rFonts w:ascii="Times New Roman" w:hAnsi="Times New Roman" w:cs="Times New Roman"/>
-          <w:sz w:val="28"/>
-          <w:szCs w:val="28"/>
-        </w:rPr>
-        <w:t>a</w:t>
-      </w:r>
-      <w:r>
-        <w:rPr>
-          <w:rFonts w:ascii="Times New Roman" w:hAnsi="Times New Roman" w:cs="Times New Roman"/>
-          <w:sz w:val="28"/>
-          <w:szCs w:val="28"/>
-        </w:rPr>
-        <w:t xml:space="preserve">myny </w:t>
-      </w:r>
-      <w:r>
-        <w:rPr>
-          <w:rFonts w:ascii="Times New Roman" w:hAnsi="Times New Roman" w:cs="Times New Roman"/>
-          <w:sz w:val="28"/>
-          <w:szCs w:val="28"/>
-        </w:rPr>
-        <w:t>dolandyrmakda ulanylýan</w:t>
-      </w:r>
-      <w:r>
-        <w:rPr>
-          <w:rFonts w:ascii="Times New Roman" w:hAnsi="Times New Roman" w:cs="Times New Roman"/>
-          <w:sz w:val="28"/>
-          <w:szCs w:val="28"/>
-          <w:lang w:val="en-US"/>
-        </w:rPr>
-        <w:t xml:space="preserve"> </w:t>
-      </w:r>
-      <w:r>
-        <w:rPr>
-          <w:rFonts w:ascii="Times New Roman" w:hAnsi="Times New Roman" w:cs="Times New Roman"/>
-          <w:sz w:val="28"/>
-          <w:szCs w:val="28"/>
-        </w:rPr>
-        <w:t xml:space="preserve"> programmalar we olaryň aýratynlyklary</w:t>
-      </w:r>
-      <w:r>
-        <w:rPr>
-          <w:rFonts w:ascii="Times New Roman" w:hAnsi="Times New Roman" w:cs="Times New Roman"/>
-          <w:sz w:val="28"/>
-          <w:szCs w:val="28"/>
-        </w:rPr>
-        <w:t>.</w:t>
-      </w:r>
-      <w:r>
-        <w:rPr>
-          <w:rFonts w:ascii="Times New Roman" w:hAnsi="Times New Roman" w:cs="Times New Roman"/>
-          <w:sz w:val="28"/>
-          <w:szCs w:val="28"/>
-          <w:lang w:val="en-US"/>
-        </w:rPr>
-        <w:t>(</w:t>
-      </w:r>
-      <w:r>
-        <w:rPr>
-          <w:rFonts w:ascii="Times New Roman" w:hAnsi="Times New Roman" w:cs="Times New Roman"/>
+          <w:noProof/>
+          <w:sz w:val="28"/>
+          <w:szCs w:val="28"/>
+        </w:rPr>
+      </w:pPr>
+      <w:r>
+        <w:rPr>
+          <w:rFonts w:ascii="Times New Roman" w:hAnsi="Times New Roman" w:cs="Times New Roman"/>
+          <w:noProof/>
+          <w:sz w:val="28"/>
+          <w:szCs w:val="28"/>
+        </w:rPr>
+        <w:t xml:space="preserve"> IoT ulgamyny dolandyrmakda ulanylýan  programmalar we olaryň aýratynlyklary</w:t>
+      </w:r>
+      <w:r>
+        <w:rPr>
+          <w:rFonts w:ascii="Times New Roman" w:hAnsi="Times New Roman" w:cs="Times New Roman"/>
+          <w:noProof/>
+          <w:sz w:val="28"/>
+          <w:szCs w:val="28"/>
+        </w:rPr>
+        <w:t>.(</w:t>
+      </w:r>
+      <w:r>
+        <w:rPr>
+          <w:rFonts w:ascii="Times New Roman" w:hAnsi="Times New Roman" w:cs="Times New Roman"/>
+          <w:noProof/>
           <w:sz w:val="28"/>
           <w:szCs w:val="28"/>
           <w:highlight w:val="yellow"/>
-          <w:lang w:val="en-US"/>
-        </w:rPr>
-        <w:t>T</w:t>
-      </w:r>
-      <w:r>
-        <w:rPr>
-          <w:rFonts w:ascii="Times New Roman" w:hAnsi="Times New Roman" w:cs="Times New Roman"/>
-          <w:sz w:val="28"/>
-          <w:szCs w:val="28"/>
-          <w:highlight w:val="yellow"/>
-        </w:rPr>
-        <w:t xml:space="preserve">aýýarlandy </w:t>
-      </w:r>
-      <w:r>
-        <w:rPr>
-          <w:rFonts w:ascii="Times New Roman" w:hAnsi="Times New Roman" w:cs="Times New Roman"/>
-          <w:sz w:val="28"/>
-          <w:szCs w:val="28"/>
-          <w:highlight w:val="yellow"/>
-          <w:lang w:val="en-US"/>
-        </w:rPr>
-        <w:t>6</w:t>
-      </w:r>
-      <w:bookmarkStart w:id="0" w:name="_GoBack"/>
-      <w:bookmarkEnd w:id="0"/>
-      <w:r>
-        <w:rPr>
-          <w:rFonts w:ascii="Times New Roman" w:hAnsi="Times New Roman" w:cs="Times New Roman"/>
-          <w:sz w:val="28"/>
-          <w:szCs w:val="28"/>
-          <w:highlight w:val="yellow"/>
-        </w:rPr>
-        <w:t xml:space="preserve"> list</w:t>
-      </w:r>
-      <w:r>
-        <w:rPr>
-          <w:rFonts w:ascii="Times New Roman" w:hAnsi="Times New Roman" w:cs="Times New Roman"/>
-          <w:sz w:val="28"/>
-          <w:szCs w:val="28"/>
-          <w:lang w:val="en-US"/>
+        </w:rPr>
+        <w:t>Taýýarlandy 6 list</w:t>
+      </w:r>
+      <w:r>
+        <w:rPr>
+          <w:rFonts w:ascii="Times New Roman" w:hAnsi="Times New Roman" w:cs="Times New Roman"/>
+          <w:noProof/>
+          <w:sz w:val="28"/>
+          <w:szCs w:val="28"/>
         </w:rPr>
         <w:t>)</w:t>
       </w:r>
@@ -399,6 +233,7 @@
         <w:rPr>
           <w:rFonts w:ascii="Times New Roman" w:hAnsi="Times New Roman" w:cs="Times New Roman"/>
           <w:b/>
+          <w:noProof/>
           <w:sz w:val="28"/>
           <w:szCs w:val="28"/>
         </w:rPr>
@@ -407,19 +242,11 @@
         <w:rPr>
           <w:rFonts w:ascii="Times New Roman" w:hAnsi="Times New Roman" w:cs="Times New Roman"/>
           <w:b/>
-          <w:sz w:val="28"/>
-          <w:szCs w:val="28"/>
-        </w:rPr>
-        <w:t>I</w:t>
-      </w:r>
-      <w:r>
-        <w:rPr>
-          <w:rFonts w:ascii="Times New Roman" w:hAnsi="Times New Roman" w:cs="Times New Roman"/>
-          <w:b/>
-          <w:sz w:val="28"/>
-          <w:szCs w:val="28"/>
-        </w:rPr>
-        <w:t>I Bap. IoT ulgamynyň howpsuzlugyny üpjün etmek.</w:t>
+          <w:noProof/>
+          <w:sz w:val="28"/>
+          <w:szCs w:val="28"/>
+        </w:rPr>
+        <w:t>II Bap. IoT ulgamynyň howpsuzlugyny üpjün etmek.</w:t>
       </w:r>
     </w:p>
     <w:p>
@@ -431,17 +258,57 @@
         </w:numPr>
         <w:rPr>
           <w:rFonts w:ascii="Times New Roman" w:hAnsi="Times New Roman" w:cs="Times New Roman"/>
-          <w:sz w:val="28"/>
-          <w:szCs w:val="28"/>
-        </w:rPr>
-      </w:pPr>
-      <w:r>
-        <w:rPr>
-          <w:rFonts w:ascii="Times New Roman" w:hAnsi="Times New Roman" w:cs="Times New Roman"/>
-          <w:sz w:val="28"/>
-          <w:szCs w:val="28"/>
-        </w:rPr>
-        <w:t>IoT-a abanýan esasy howplar.</w:t>
+          <w:noProof/>
+          <w:sz w:val="28"/>
+          <w:szCs w:val="28"/>
+        </w:rPr>
+      </w:pPr>
+      <w:r>
+        <w:rPr>
+          <w:rFonts w:ascii="Times New Roman" w:hAnsi="Times New Roman" w:cs="Times New Roman"/>
+          <w:noProof/>
+          <w:sz w:val="28"/>
+          <w:szCs w:val="28"/>
+        </w:rPr>
+        <w:t>IoT</w:t>
+      </w:r>
+      <w:r>
+        <w:rPr>
+          <w:rFonts w:ascii="Times New Roman" w:hAnsi="Times New Roman" w:cs="Times New Roman"/>
+          <w:noProof/>
+          <w:sz w:val="28"/>
+          <w:szCs w:val="28"/>
+        </w:rPr>
+        <w:t>-yň</w:t>
+      </w:r>
+      <w:r>
+        <w:rPr>
+          <w:rFonts w:ascii="Times New Roman" w:hAnsi="Times New Roman" w:cs="Times New Roman"/>
+          <w:noProof/>
+          <w:sz w:val="28"/>
+          <w:szCs w:val="28"/>
+        </w:rPr>
+        <w:t xml:space="preserve"> esasy  gowşalyklary we </w:t>
+      </w:r>
+      <w:bookmarkStart w:id="0" w:name="_GoBack"/>
+      <w:bookmarkEnd w:id="0"/>
+      <w:r>
+        <w:rPr>
+          <w:rFonts w:ascii="Times New Roman" w:hAnsi="Times New Roman" w:cs="Times New Roman"/>
+          <w:noProof/>
+          <w:sz w:val="28"/>
+          <w:szCs w:val="28"/>
+        </w:rPr>
+        <w:t>olara</w:t>
+      </w:r>
+      <w:r>
+        <w:rPr>
+          <w:rFonts w:ascii="Times New Roman" w:hAnsi="Times New Roman" w:cs="Times New Roman"/>
+          <w:noProof/>
+          <w:sz w:val="28"/>
+          <w:szCs w:val="28"/>
+        </w:rPr>
+        <w:t xml:space="preserve"> abanýan esasy howplar.</w:t>
       </w:r>
     </w:p>
     <w:p>
@@ -453,13 +320,15 @@
         </w:numPr>
         <w:rPr>
           <w:rFonts w:ascii="Times New Roman" w:hAnsi="Times New Roman" w:cs="Times New Roman"/>
-          <w:sz w:val="28"/>
-          <w:szCs w:val="28"/>
-        </w:rPr>
-      </w:pPr>
-      <w:r>
-        <w:rPr>
-          <w:rFonts w:ascii="Times New Roman" w:hAnsi="Times New Roman" w:cs="Times New Roman"/>
+          <w:noProof/>
+          <w:sz w:val="28"/>
+          <w:szCs w:val="28"/>
+        </w:rPr>
+      </w:pPr>
+      <w:r>
+        <w:rPr>
+          <w:rFonts w:ascii="Times New Roman" w:hAnsi="Times New Roman" w:cs="Times New Roman"/>
+          <w:noProof/>
           <w:sz w:val="28"/>
           <w:szCs w:val="28"/>
         </w:rPr>
@@ -475,13 +344,15 @@
         </w:numPr>
         <w:rPr>
           <w:rFonts w:ascii="Times New Roman" w:hAnsi="Times New Roman" w:cs="Times New Roman"/>
-          <w:sz w:val="28"/>
-          <w:szCs w:val="28"/>
-        </w:rPr>
-      </w:pPr>
-      <w:r>
-        <w:rPr>
-          <w:rFonts w:ascii="Times New Roman" w:hAnsi="Times New Roman" w:cs="Times New Roman"/>
+          <w:noProof/>
+          <w:sz w:val="28"/>
+          <w:szCs w:val="28"/>
+        </w:rPr>
+      </w:pPr>
+      <w:r>
+        <w:rPr>
+          <w:rFonts w:ascii="Times New Roman" w:hAnsi="Times New Roman" w:cs="Times New Roman"/>
+          <w:noProof/>
           <w:sz w:val="28"/>
           <w:szCs w:val="28"/>
         </w:rPr>
@@ -493,6 +364,7 @@
         <w:rPr>
           <w:rFonts w:ascii="Times New Roman" w:hAnsi="Times New Roman" w:cs="Times New Roman"/>
           <w:b/>
+          <w:noProof/>
           <w:sz w:val="28"/>
           <w:szCs w:val="28"/>
         </w:rPr>
@@ -501,19 +373,11 @@
         <w:rPr>
           <w:rFonts w:ascii="Times New Roman" w:hAnsi="Times New Roman" w:cs="Times New Roman"/>
           <w:b/>
-          <w:sz w:val="28"/>
-          <w:szCs w:val="28"/>
-        </w:rPr>
-        <w:t xml:space="preserve">III Bap. IoT ulgamlarynyň guramaçylyk </w:t>
-      </w:r>
-      <w:r>
-        <w:rPr>
-          <w:rFonts w:ascii="Times New Roman" w:hAnsi="Times New Roman" w:cs="Times New Roman"/>
-          <w:b/>
-          <w:sz w:val="28"/>
-          <w:szCs w:val="28"/>
-        </w:rPr>
-        <w:t>we hukuk  üpjünçiligi.</w:t>
+          <w:noProof/>
+          <w:sz w:val="28"/>
+          <w:szCs w:val="28"/>
+        </w:rPr>
+        <w:t>III Bap. IoT ulgamlarynyň guramaçylyk we hukuk  üpjünçiligi.</w:t>
       </w:r>
     </w:p>
     <w:p>
@@ -525,13 +389,15 @@
         </w:numPr>
         <w:rPr>
           <w:rFonts w:ascii="Times New Roman" w:hAnsi="Times New Roman" w:cs="Times New Roman"/>
-          <w:sz w:val="28"/>
-          <w:szCs w:val="28"/>
-        </w:rPr>
-      </w:pPr>
-      <w:r>
-        <w:rPr>
-          <w:rFonts w:ascii="Times New Roman" w:hAnsi="Times New Roman" w:cs="Times New Roman"/>
+          <w:noProof/>
+          <w:sz w:val="28"/>
+          <w:szCs w:val="28"/>
+        </w:rPr>
+      </w:pPr>
+      <w:r>
+        <w:rPr>
+          <w:rFonts w:ascii="Times New Roman" w:hAnsi="Times New Roman" w:cs="Times New Roman"/>
+          <w:noProof/>
           <w:sz w:val="28"/>
           <w:szCs w:val="28"/>
         </w:rPr>
@@ -547,13 +413,15 @@
         </w:numPr>
         <w:rPr>
           <w:rFonts w:ascii="Times New Roman" w:hAnsi="Times New Roman" w:cs="Times New Roman"/>
-          <w:sz w:val="28"/>
-          <w:szCs w:val="28"/>
-        </w:rPr>
-      </w:pPr>
-      <w:r>
-        <w:rPr>
-          <w:rFonts w:ascii="Times New Roman" w:hAnsi="Times New Roman" w:cs="Times New Roman"/>
+          <w:noProof/>
+          <w:sz w:val="28"/>
+          <w:szCs w:val="28"/>
+        </w:rPr>
+      </w:pPr>
+      <w:r>
+        <w:rPr>
+          <w:rFonts w:ascii="Times New Roman" w:hAnsi="Times New Roman" w:cs="Times New Roman"/>
+          <w:noProof/>
           <w:sz w:val="28"/>
           <w:szCs w:val="28"/>
         </w:rPr>
@@ -569,13 +437,15 @@
         </w:numPr>
         <w:rPr>
           <w:rFonts w:ascii="Times New Roman" w:hAnsi="Times New Roman" w:cs="Times New Roman"/>
-          <w:sz w:val="28"/>
-          <w:szCs w:val="28"/>
-        </w:rPr>
-      </w:pPr>
-      <w:r>
-        <w:rPr>
-          <w:rFonts w:ascii="Times New Roman" w:hAnsi="Times New Roman" w:cs="Times New Roman"/>
+          <w:noProof/>
+          <w:sz w:val="28"/>
+          <w:szCs w:val="28"/>
+        </w:rPr>
+      </w:pPr>
+      <w:r>
+        <w:rPr>
+          <w:rFonts w:ascii="Times New Roman" w:hAnsi="Times New Roman" w:cs="Times New Roman"/>
+          <w:noProof/>
           <w:sz w:val="28"/>
           <w:szCs w:val="28"/>
         </w:rPr>
@@ -586,13 +456,15 @@
       <w:pPr>
         <w:rPr>
           <w:rFonts w:ascii="Times New Roman" w:hAnsi="Times New Roman" w:cs="Times New Roman"/>
-          <w:sz w:val="28"/>
-          <w:szCs w:val="28"/>
-        </w:rPr>
-      </w:pPr>
-      <w:r>
-        <w:rPr>
-          <w:rFonts w:ascii="Times New Roman" w:hAnsi="Times New Roman" w:cs="Times New Roman"/>
+          <w:noProof/>
+          <w:sz w:val="28"/>
+          <w:szCs w:val="28"/>
+        </w:rPr>
+      </w:pPr>
+      <w:r>
+        <w:rPr>
+          <w:rFonts w:ascii="Times New Roman" w:hAnsi="Times New Roman" w:cs="Times New Roman"/>
+          <w:noProof/>
           <w:sz w:val="28"/>
           <w:szCs w:val="28"/>
         </w:rPr>
@@ -603,13 +475,15 @@
       <w:pPr>
         <w:rPr>
           <w:rFonts w:ascii="Times New Roman" w:hAnsi="Times New Roman" w:cs="Times New Roman"/>
-          <w:sz w:val="28"/>
-          <w:szCs w:val="28"/>
-        </w:rPr>
-      </w:pPr>
-      <w:r>
-        <w:rPr>
-          <w:rFonts w:ascii="Times New Roman" w:hAnsi="Times New Roman" w:cs="Times New Roman"/>
+          <w:noProof/>
+          <w:sz w:val="28"/>
+          <w:szCs w:val="28"/>
+        </w:rPr>
+      </w:pPr>
+      <w:r>
+        <w:rPr>
+          <w:rFonts w:ascii="Times New Roman" w:hAnsi="Times New Roman" w:cs="Times New Roman"/>
+          <w:noProof/>
           <w:sz w:val="28"/>
           <w:szCs w:val="28"/>
         </w:rPr>
@@ -620,13 +494,15 @@
       <w:pPr>
         <w:rPr>
           <w:rFonts w:ascii="Times New Roman" w:hAnsi="Times New Roman" w:cs="Times New Roman"/>
-          <w:sz w:val="28"/>
-          <w:szCs w:val="28"/>
-        </w:rPr>
-      </w:pPr>
-      <w:r>
-        <w:rPr>
-          <w:rFonts w:ascii="Times New Roman" w:hAnsi="Times New Roman" w:cs="Times New Roman"/>
+          <w:noProof/>
+          <w:sz w:val="28"/>
+          <w:szCs w:val="28"/>
+        </w:rPr>
+      </w:pPr>
+      <w:r>
+        <w:rPr>
+          <w:rFonts w:ascii="Times New Roman" w:hAnsi="Times New Roman" w:cs="Times New Roman"/>
+          <w:noProof/>
           <w:sz w:val="28"/>
           <w:szCs w:val="28"/>
         </w:rPr>
@@ -637,13 +513,15 @@
       <w:pPr>
         <w:rPr>
           <w:rFonts w:ascii="Times New Roman" w:hAnsi="Times New Roman" w:cs="Times New Roman"/>
-          <w:sz w:val="28"/>
-          <w:szCs w:val="28"/>
-        </w:rPr>
-      </w:pPr>
-      <w:r>
-        <w:rPr>
-          <w:rFonts w:ascii="Times New Roman" w:hAnsi="Times New Roman" w:cs="Times New Roman"/>
+          <w:noProof/>
+          <w:sz w:val="28"/>
+          <w:szCs w:val="28"/>
+        </w:rPr>
+      </w:pPr>
+      <w:r>
+        <w:rPr>
+          <w:rFonts w:ascii="Times New Roman" w:hAnsi="Times New Roman" w:cs="Times New Roman"/>
+          <w:noProof/>
           <w:sz w:val="28"/>
           <w:szCs w:val="28"/>
         </w:rPr>
@@ -654,6 +532,7 @@
       <w:pPr>
         <w:rPr>
           <w:rFonts w:ascii="Times New Roman" w:hAnsi="Times New Roman" w:cs="Times New Roman"/>
+          <w:noProof/>
           <w:sz w:val="28"/>
           <w:szCs w:val="28"/>
         </w:rPr>

</xml_diff>

<commit_message>
01.04.2025 IItem completed III tem info get
</commit_message>
<xml_diff>
--- a/meyilnama/meyilnama.docx
+++ b/meyilnama/meyilnama.docx
@@ -288,18 +288,26 @@
           <w:sz w:val="28"/>
           <w:szCs w:val="28"/>
         </w:rPr>
-        <w:t xml:space="preserve"> esasy  gowşalyklary we </w:t>
-      </w:r>
-      <w:bookmarkStart w:id="0" w:name="_GoBack"/>
-      <w:bookmarkEnd w:id="0"/>
-      <w:r>
-        <w:rPr>
-          <w:rFonts w:ascii="Times New Roman" w:hAnsi="Times New Roman" w:cs="Times New Roman"/>
-          <w:noProof/>
-          <w:sz w:val="28"/>
-          <w:szCs w:val="28"/>
-        </w:rPr>
-        <w:t>olara</w:t>
+        <w:t xml:space="preserve"> esasy  gowşa</w:t>
+      </w:r>
+      <w:r>
+        <w:rPr>
+          <w:rFonts w:ascii="Times New Roman" w:hAnsi="Times New Roman" w:cs="Times New Roman"/>
+          <w:noProof/>
+          <w:sz w:val="28"/>
+          <w:szCs w:val="28"/>
+          <w:lang w:val="en-US"/>
+        </w:rPr>
+        <w:t>k</w:t>
+      </w:r>
+      <w:r>
+        <w:rPr>
+          <w:rFonts w:ascii="Times New Roman" w:hAnsi="Times New Roman" w:cs="Times New Roman"/>
+          <w:noProof/>
+          <w:sz w:val="28"/>
+          <w:szCs w:val="28"/>
+        </w:rPr>
+        <w:t>lyklary we olara</w:t>
       </w:r>
       <w:r>
         <w:rPr>
@@ -309,6 +317,56 @@
           <w:szCs w:val="28"/>
         </w:rPr>
         <w:t xml:space="preserve"> abanýan esasy howplar.</w:t>
+      </w:r>
+      <w:r>
+        <w:rPr>
+          <w:rFonts w:ascii="Times New Roman" w:hAnsi="Times New Roman" w:cs="Times New Roman"/>
+          <w:noProof/>
+          <w:sz w:val="28"/>
+          <w:szCs w:val="28"/>
+          <w:lang w:val="en-US"/>
+        </w:rPr>
+        <w:t>(</w:t>
+      </w:r>
+      <w:r>
+        <w:rPr>
+          <w:rFonts w:ascii="Times New Roman" w:hAnsi="Times New Roman" w:cs="Times New Roman"/>
+          <w:noProof/>
+          <w:sz w:val="28"/>
+          <w:szCs w:val="28"/>
+          <w:highlight w:val="yellow"/>
+          <w:lang w:val="en-US"/>
+        </w:rPr>
+        <w:t>Ta</w:t>
+      </w:r>
+      <w:r>
+        <w:rPr>
+          <w:rFonts w:ascii="Times New Roman" w:hAnsi="Times New Roman" w:cs="Times New Roman"/>
+          <w:noProof/>
+          <w:sz w:val="28"/>
+          <w:szCs w:val="28"/>
+          <w:highlight w:val="yellow"/>
+        </w:rPr>
+        <w:t>ýýarlanyldy 6 list</w:t>
+      </w:r>
+      <w:r>
+        <w:rPr>
+          <w:rFonts w:ascii="Times New Roman" w:hAnsi="Times New Roman" w:cs="Times New Roman"/>
+          <w:noProof/>
+          <w:sz w:val="28"/>
+          <w:szCs w:val="28"/>
+          <w:lang w:val="en-US"/>
+        </w:rPr>
+        <w:t>)</w:t>
+      </w:r>
+      <w:r>
+        <w:rPr>
+          <w:rFonts w:ascii="Times New Roman" w:hAnsi="Times New Roman" w:cs="Times New Roman"/>
+          <w:noProof/>
+          <w:sz w:val="28"/>
+          <w:szCs w:val="28"/>
+        </w:rPr>
+        <w:t>.</w:t>
       </w:r>
     </w:p>
     <w:p>
@@ -332,7 +390,160 @@
           <w:sz w:val="28"/>
           <w:szCs w:val="28"/>
         </w:rPr>
-        <w:t>IoT-da howplary ýüze çykarmak.</w:t>
+        <w:t>IoT</w:t>
+      </w:r>
+      <w:r>
+        <w:rPr>
+          <w:rFonts w:ascii="Times New Roman" w:hAnsi="Times New Roman" w:cs="Times New Roman"/>
+          <w:noProof/>
+          <w:sz w:val="28"/>
+          <w:szCs w:val="28"/>
+        </w:rPr>
+        <w:t xml:space="preserve"> </w:t>
+      </w:r>
+      <w:r>
+        <w:rPr>
+          <w:rFonts w:ascii="Times New Roman" w:hAnsi="Times New Roman" w:cs="Times New Roman"/>
+          <w:noProof/>
+          <w:sz w:val="28"/>
+          <w:szCs w:val="28"/>
+        </w:rPr>
+        <w:t xml:space="preserve">ulgamyna abanýan </w:t>
+      </w:r>
+      <w:r>
+        <w:rPr>
+          <w:rFonts w:ascii="Times New Roman" w:hAnsi="Times New Roman" w:cs="Times New Roman"/>
+          <w:noProof/>
+          <w:sz w:val="28"/>
+          <w:szCs w:val="28"/>
+        </w:rPr>
+        <w:t>howplary ýüze çykarma</w:t>
+      </w:r>
+      <w:r>
+        <w:rPr>
+          <w:rFonts w:ascii="Times New Roman" w:hAnsi="Times New Roman" w:cs="Times New Roman"/>
+          <w:noProof/>
+          <w:sz w:val="28"/>
+          <w:szCs w:val="28"/>
+        </w:rPr>
+        <w:t>gyň</w:t>
+      </w:r>
+      <w:r>
+        <w:rPr>
+          <w:rFonts w:ascii="Times New Roman" w:hAnsi="Times New Roman" w:cs="Times New Roman"/>
+          <w:noProof/>
+          <w:sz w:val="28"/>
+          <w:szCs w:val="28"/>
+        </w:rPr>
+        <w:t xml:space="preserve"> usullary we gurallar</w:t>
+      </w:r>
+      <w:r>
+        <w:rPr>
+          <w:rFonts w:ascii="Times New Roman" w:hAnsi="Times New Roman" w:cs="Times New Roman"/>
+          <w:noProof/>
+          <w:sz w:val="28"/>
+          <w:szCs w:val="28"/>
+        </w:rPr>
+        <w:t>y</w:t>
+      </w:r>
+      <w:r>
+        <w:rPr>
+          <w:rFonts w:ascii="Times New Roman" w:hAnsi="Times New Roman" w:cs="Times New Roman"/>
+          <w:noProof/>
+          <w:sz w:val="28"/>
+          <w:szCs w:val="28"/>
+        </w:rPr>
+        <w:t>.</w:t>
+      </w:r>
+      <w:r>
+        <w:rPr>
+          <w:rFonts w:ascii="Times New Roman" w:hAnsi="Times New Roman" w:cs="Times New Roman"/>
+          <w:noProof/>
+          <w:sz w:val="28"/>
+          <w:szCs w:val="28"/>
+        </w:rPr>
+        <w:t xml:space="preserve"> </w:t>
+      </w:r>
+      <w:r>
+        <w:rPr>
+          <w:rFonts w:ascii="Times New Roman" w:hAnsi="Times New Roman" w:cs="Times New Roman"/>
+          <w:noProof/>
+          <w:sz w:val="28"/>
+          <w:szCs w:val="28"/>
+        </w:rPr>
+        <w:t xml:space="preserve"> </w:t>
+      </w:r>
+      <w:bookmarkStart w:id="0" w:name="_GoBack"/>
+      <w:bookmarkEnd w:id="0"/>
+      <w:r>
+        <w:rPr>
+          <w:rFonts w:ascii="Times New Roman" w:hAnsi="Times New Roman" w:cs="Times New Roman"/>
+          <w:noProof/>
+          <w:sz w:val="28"/>
+          <w:szCs w:val="28"/>
+          <w:lang w:val="en-US"/>
+        </w:rPr>
+        <w:t>(</w:t>
+      </w:r>
+      <w:r>
+        <w:rPr>
+          <w:rFonts w:ascii="Times New Roman" w:hAnsi="Times New Roman" w:cs="Times New Roman"/>
+          <w:noProof/>
+          <w:sz w:val="28"/>
+          <w:szCs w:val="28"/>
+          <w:highlight w:val="yellow"/>
+          <w:lang w:val="en-US"/>
+        </w:rPr>
+        <w:t>Ta</w:t>
+      </w:r>
+      <w:r>
+        <w:rPr>
+          <w:rFonts w:ascii="Times New Roman" w:hAnsi="Times New Roman" w:cs="Times New Roman"/>
+          <w:noProof/>
+          <w:sz w:val="28"/>
+          <w:szCs w:val="28"/>
+          <w:highlight w:val="yellow"/>
+        </w:rPr>
+        <w:t xml:space="preserve">ýýarlanyldy </w:t>
+      </w:r>
+      <w:r>
+        <w:rPr>
+          <w:rFonts w:ascii="Times New Roman" w:hAnsi="Times New Roman" w:cs="Times New Roman"/>
+          <w:noProof/>
+          <w:sz w:val="28"/>
+          <w:szCs w:val="28"/>
+          <w:highlight w:val="yellow"/>
+        </w:rPr>
+        <w:t xml:space="preserve">3.5 </w:t>
+      </w:r>
+      <w:r>
+        <w:rPr>
+          <w:rFonts w:ascii="Times New Roman" w:hAnsi="Times New Roman" w:cs="Times New Roman"/>
+          <w:noProof/>
+          <w:sz w:val="28"/>
+          <w:szCs w:val="28"/>
+          <w:highlight w:val="yellow"/>
+        </w:rPr>
+        <w:t>list</w:t>
+      </w:r>
+      <w:r>
+        <w:rPr>
+          <w:rFonts w:ascii="Times New Roman" w:hAnsi="Times New Roman" w:cs="Times New Roman"/>
+          <w:noProof/>
+          <w:sz w:val="28"/>
+          <w:szCs w:val="28"/>
+          <w:lang w:val="en-US"/>
+        </w:rPr>
+        <w:t>)</w:t>
+      </w:r>
+      <w:r>
+        <w:rPr>
+          <w:rFonts w:ascii="Times New Roman" w:hAnsi="Times New Roman" w:cs="Times New Roman"/>
+          <w:noProof/>
+          <w:sz w:val="28"/>
+          <w:szCs w:val="28"/>
+        </w:rPr>
+        <w:t>.</w:t>
       </w:r>
     </w:p>
     <w:p>

</xml_diff>

<commit_message>
11.04.2025 III__I_tem completed II and III tem info save
</commit_message>
<xml_diff>
--- a/meyilnama/meyilnama.docx
+++ b/meyilnama/meyilnama.docx
@@ -113,6 +113,7 @@
         </w:rPr>
         <w:t>IoT barada düşünje we onuň klassifikasiýasy.(</w:t>
       </w:r>
+      <w:bookmarkStart w:id="0" w:name="_Hlk195025765"/>
       <w:r>
         <w:rPr>
           <w:rFonts w:ascii="Times New Roman" w:hAnsi="Times New Roman" w:cs="Times New Roman"/>
@@ -123,6 +124,7 @@
         </w:rPr>
         <w:t>Taýýarlandy 5 list</w:t>
       </w:r>
+      <w:bookmarkEnd w:id="0"/>
       <w:r>
         <w:rPr>
           <w:rFonts w:ascii="Times New Roman" w:hAnsi="Times New Roman" w:cs="Times New Roman"/>
@@ -473,8 +475,6 @@
         </w:rPr>
         <w:t xml:space="preserve"> </w:t>
       </w:r>
-      <w:bookmarkStart w:id="0" w:name="_GoBack"/>
-      <w:bookmarkEnd w:id="0"/>
       <w:r>
         <w:rPr>
           <w:rFonts w:ascii="Times New Roman" w:hAnsi="Times New Roman" w:cs="Times New Roman"/>
@@ -567,7 +567,95 @@
           <w:sz w:val="28"/>
           <w:szCs w:val="28"/>
         </w:rPr>
-        <w:t>IoT-yň howpsuzlygyny üpjün etmegiň usullary.</w:t>
+        <w:t>IoT-yň howpsuzlygyny üpjün etmegiň usullary</w:t>
+      </w:r>
+      <w:r>
+        <w:rPr>
+          <w:rFonts w:ascii="Times New Roman" w:hAnsi="Times New Roman" w:cs="Times New Roman"/>
+          <w:noProof/>
+          <w:sz w:val="28"/>
+          <w:szCs w:val="28"/>
+        </w:rPr>
+        <w:t>.</w:t>
+      </w:r>
+      <w:r>
+        <w:rPr>
+          <w:rFonts w:ascii="Times New Roman" w:hAnsi="Times New Roman" w:cs="Times New Roman"/>
+          <w:noProof/>
+          <w:sz w:val="28"/>
+          <w:szCs w:val="28"/>
+        </w:rPr>
+        <w:t xml:space="preserve"> </w:t>
+      </w:r>
+      <w:r>
+        <w:rPr>
+          <w:rFonts w:ascii="Times New Roman" w:hAnsi="Times New Roman" w:cs="Times New Roman"/>
+          <w:noProof/>
+          <w:sz w:val="28"/>
+          <w:szCs w:val="28"/>
+          <w:lang w:val="en-US"/>
+        </w:rPr>
+        <w:t>(</w:t>
+      </w:r>
+      <w:r>
+        <w:rPr>
+          <w:rFonts w:ascii="Times New Roman" w:hAnsi="Times New Roman" w:cs="Times New Roman"/>
+          <w:noProof/>
+          <w:sz w:val="28"/>
+          <w:szCs w:val="28"/>
+          <w:highlight w:val="yellow"/>
+          <w:lang w:val="en-US"/>
+        </w:rPr>
+        <w:t>Ta</w:t>
+      </w:r>
+      <w:r>
+        <w:rPr>
+          <w:rFonts w:ascii="Times New Roman" w:hAnsi="Times New Roman" w:cs="Times New Roman"/>
+          <w:noProof/>
+          <w:sz w:val="28"/>
+          <w:szCs w:val="28"/>
+          <w:highlight w:val="yellow"/>
+        </w:rPr>
+        <w:t xml:space="preserve">ýýarlanyldy </w:t>
+      </w:r>
+      <w:r>
+        <w:rPr>
+          <w:rFonts w:ascii="Times New Roman" w:hAnsi="Times New Roman" w:cs="Times New Roman"/>
+          <w:noProof/>
+          <w:sz w:val="28"/>
+          <w:szCs w:val="28"/>
+          <w:highlight w:val="yellow"/>
+        </w:rPr>
+        <w:t xml:space="preserve">3 </w:t>
+      </w:r>
+      <w:r>
+        <w:rPr>
+          <w:rFonts w:ascii="Times New Roman" w:hAnsi="Times New Roman" w:cs="Times New Roman"/>
+          <w:noProof/>
+          <w:sz w:val="28"/>
+          <w:szCs w:val="28"/>
+          <w:highlight w:val="yellow"/>
+        </w:rPr>
+        <w:t>list</w:t>
+      </w:r>
+      <w:r>
+        <w:rPr>
+          <w:rFonts w:ascii="Times New Roman" w:hAnsi="Times New Roman" w:cs="Times New Roman"/>
+          <w:noProof/>
+          <w:sz w:val="28"/>
+          <w:szCs w:val="28"/>
+          <w:lang w:val="en-US"/>
+        </w:rPr>
+        <w:t>)</w:t>
+      </w:r>
+      <w:r>
+        <w:rPr>
+          <w:rFonts w:ascii="Times New Roman" w:hAnsi="Times New Roman" w:cs="Times New Roman"/>
+          <w:noProof/>
+          <w:sz w:val="28"/>
+          <w:szCs w:val="28"/>
+        </w:rPr>
+        <w:t>.</w:t>
       </w:r>
     </w:p>
     <w:p>
@@ -589,6 +677,140 @@
           <w:szCs w:val="28"/>
         </w:rPr>
         <w:t>III Bap. IoT ulgamlarynyň guramaçylyk we hukuk  üpjünçiligi.</w:t>
+      </w:r>
+    </w:p>
+    <w:p>
+      <w:pPr>
+        <w:pStyle w:val="a3"/>
+        <w:numPr>
+          <w:ilvl w:val="0"/>
+          <w:numId w:val="2"/>
+        </w:numPr>
+        <w:rPr>
+          <w:rFonts w:ascii="Times New Roman" w:hAnsi="Times New Roman" w:cs="Times New Roman"/>
+          <w:noProof/>
+          <w:sz w:val="28"/>
+          <w:szCs w:val="28"/>
+        </w:rPr>
+      </w:pPr>
+      <w:r>
+        <w:rPr>
+          <w:rFonts w:ascii="Times New Roman" w:hAnsi="Times New Roman" w:cs="Times New Roman"/>
+          <w:noProof/>
+          <w:sz w:val="28"/>
+          <w:szCs w:val="28"/>
+        </w:rPr>
+        <w:t>IoT ulgamyny gurnamakda goýberilýän kemçilikler</w:t>
+      </w:r>
+      <w:r>
+        <w:rPr>
+          <w:rFonts w:ascii="Times New Roman" w:hAnsi="Times New Roman" w:cs="Times New Roman"/>
+          <w:noProof/>
+          <w:sz w:val="28"/>
+          <w:szCs w:val="28"/>
+        </w:rPr>
+        <w:t>.</w:t>
+      </w:r>
+      <w:r>
+        <w:rPr>
+          <w:rFonts w:ascii="Times New Roman" w:hAnsi="Times New Roman" w:cs="Times New Roman"/>
+          <w:noProof/>
+          <w:sz w:val="28"/>
+          <w:szCs w:val="28"/>
+        </w:rPr>
+        <w:t xml:space="preserve"> </w:t>
+      </w:r>
+      <w:r>
+        <w:rPr>
+          <w:rFonts w:ascii="Times New Roman" w:hAnsi="Times New Roman" w:cs="Times New Roman"/>
+          <w:noProof/>
+          <w:sz w:val="28"/>
+          <w:szCs w:val="28"/>
+          <w:lang w:val="en-US"/>
+        </w:rPr>
+        <w:t>(</w:t>
+      </w:r>
+      <w:r>
+        <w:rPr>
+          <w:rFonts w:ascii="Times New Roman" w:hAnsi="Times New Roman" w:cs="Times New Roman"/>
+          <w:noProof/>
+          <w:sz w:val="28"/>
+          <w:szCs w:val="28"/>
+          <w:highlight w:val="yellow"/>
+          <w:lang w:val="en-US"/>
+        </w:rPr>
+        <w:t>Ta</w:t>
+      </w:r>
+      <w:r>
+        <w:rPr>
+          <w:rFonts w:ascii="Times New Roman" w:hAnsi="Times New Roman" w:cs="Times New Roman"/>
+          <w:noProof/>
+          <w:sz w:val="28"/>
+          <w:szCs w:val="28"/>
+          <w:highlight w:val="yellow"/>
+        </w:rPr>
+        <w:t xml:space="preserve">ýýarlanyldy </w:t>
+      </w:r>
+      <w:r>
+        <w:rPr>
+          <w:rFonts w:ascii="Times New Roman" w:hAnsi="Times New Roman" w:cs="Times New Roman"/>
+          <w:noProof/>
+          <w:sz w:val="28"/>
+          <w:szCs w:val="28"/>
+          <w:highlight w:val="yellow"/>
+        </w:rPr>
+        <w:t>3</w:t>
+      </w:r>
+      <w:r>
+        <w:rPr>
+          <w:rFonts w:ascii="Times New Roman" w:hAnsi="Times New Roman" w:cs="Times New Roman"/>
+          <w:noProof/>
+          <w:sz w:val="28"/>
+          <w:szCs w:val="28"/>
+          <w:highlight w:val="yellow"/>
+        </w:rPr>
+        <w:t>.2</w:t>
+      </w:r>
+      <w:bookmarkStart w:id="1" w:name="_GoBack"/>
+      <w:bookmarkEnd w:id="1"/>
+      <w:r>
+        <w:rPr>
+          <w:rFonts w:ascii="Times New Roman" w:hAnsi="Times New Roman" w:cs="Times New Roman"/>
+          <w:noProof/>
+          <w:sz w:val="28"/>
+          <w:szCs w:val="28"/>
+          <w:highlight w:val="yellow"/>
+        </w:rPr>
+        <w:t xml:space="preserve"> </w:t>
+      </w:r>
+      <w:r>
+        <w:rPr>
+          <w:rFonts w:ascii="Times New Roman" w:hAnsi="Times New Roman" w:cs="Times New Roman"/>
+          <w:noProof/>
+          <w:sz w:val="28"/>
+          <w:szCs w:val="28"/>
+          <w:highlight w:val="yellow"/>
+        </w:rPr>
+        <w:t>list</w:t>
+      </w:r>
+      <w:r>
+        <w:rPr>
+          <w:rFonts w:ascii="Times New Roman" w:hAnsi="Times New Roman" w:cs="Times New Roman"/>
+          <w:noProof/>
+          <w:sz w:val="28"/>
+          <w:szCs w:val="28"/>
+          <w:lang w:val="en-US"/>
+        </w:rPr>
+        <w:t>)</w:t>
+      </w:r>
+      <w:r>
+        <w:rPr>
+          <w:rFonts w:ascii="Times New Roman" w:hAnsi="Times New Roman" w:cs="Times New Roman"/>
+          <w:noProof/>
+          <w:sz w:val="28"/>
+          <w:szCs w:val="28"/>
+        </w:rPr>
+        <w:t>.</w:t>
       </w:r>
     </w:p>
     <w:p>
@@ -605,15 +827,6 @@
           <w:szCs w:val="28"/>
         </w:rPr>
       </w:pPr>
-      <w:r>
-        <w:rPr>
-          <w:rFonts w:ascii="Times New Roman" w:hAnsi="Times New Roman" w:cs="Times New Roman"/>
-          <w:noProof/>
-          <w:sz w:val="28"/>
-          <w:szCs w:val="28"/>
-        </w:rPr>
-        <w:t>IoT ulgamyny gurnamakda goýberilýän kemçilikler.</w:t>
-      </w:r>
     </w:p>
     <w:p>
       <w:pPr>
@@ -670,6 +883,7 @@
           <w:noProof/>
           <w:sz w:val="28"/>
           <w:szCs w:val="28"/>
+          <w:lang w:val="en-US"/>
         </w:rPr>
       </w:pPr>
       <w:r>
@@ -681,14 +895,66 @@
         </w:rPr>
         <w:t>Edebiýatlar.</w:t>
       </w:r>
-    </w:p>
-    <w:p>
-      <w:pPr>
-        <w:rPr>
-          <w:rFonts w:ascii="Times New Roman" w:hAnsi="Times New Roman" w:cs="Times New Roman"/>
-          <w:noProof/>
-          <w:sz w:val="28"/>
-          <w:szCs w:val="28"/>
+      <w:r>
+        <w:rPr>
+          <w:rFonts w:ascii="Times New Roman" w:hAnsi="Times New Roman" w:cs="Times New Roman"/>
+          <w:noProof/>
+          <w:sz w:val="28"/>
+          <w:szCs w:val="28"/>
+          <w:lang w:val="en-US"/>
+        </w:rPr>
+        <w:t xml:space="preserve"> (</w:t>
+      </w:r>
+      <w:r>
+        <w:rPr>
+          <w:rFonts w:ascii="Times New Roman" w:hAnsi="Times New Roman" w:cs="Times New Roman"/>
+          <w:noProof/>
+          <w:sz w:val="28"/>
+          <w:szCs w:val="28"/>
+          <w:highlight w:val="yellow"/>
+        </w:rPr>
+        <w:t xml:space="preserve">Taýýarlandy </w:t>
+      </w:r>
+      <w:r>
+        <w:rPr>
+          <w:rFonts w:ascii="Times New Roman" w:hAnsi="Times New Roman" w:cs="Times New Roman"/>
+          <w:noProof/>
+          <w:sz w:val="28"/>
+          <w:szCs w:val="28"/>
+          <w:highlight w:val="yellow"/>
+          <w:lang w:val="en-US"/>
+        </w:rPr>
+        <w:t>2</w:t>
+      </w:r>
+      <w:r>
+        <w:rPr>
+          <w:rFonts w:ascii="Times New Roman" w:hAnsi="Times New Roman" w:cs="Times New Roman"/>
+          <w:noProof/>
+          <w:sz w:val="28"/>
+          <w:szCs w:val="28"/>
+          <w:highlight w:val="yellow"/>
+        </w:rPr>
+        <w:t xml:space="preserve"> list</w:t>
+      </w:r>
+      <w:r>
+        <w:rPr>
+          <w:rFonts w:ascii="Times New Roman" w:hAnsi="Times New Roman" w:cs="Times New Roman"/>
+          <w:noProof/>
+          <w:sz w:val="28"/>
+          <w:szCs w:val="28"/>
+          <w:lang w:val="en-US"/>
+        </w:rPr>
+        <w:t>)</w:t>
+      </w:r>
+    </w:p>
+    <w:p>
+      <w:pPr>
+        <w:rPr>
+          <w:rFonts w:ascii="Times New Roman" w:hAnsi="Times New Roman" w:cs="Times New Roman"/>
+          <w:noProof/>
+          <w:sz w:val="28"/>
+          <w:szCs w:val="28"/>
+          <w:lang w:val="en-US"/>
         </w:rPr>
       </w:pPr>
       <w:r>
@@ -699,6 +965,60 @@
           <w:szCs w:val="28"/>
         </w:rPr>
         <w:t>Teklipler.</w:t>
+      </w:r>
+      <w:r>
+        <w:rPr>
+          <w:rFonts w:ascii="Times New Roman" w:hAnsi="Times New Roman" w:cs="Times New Roman"/>
+          <w:noProof/>
+          <w:sz w:val="28"/>
+          <w:szCs w:val="28"/>
+          <w:lang w:val="en-US"/>
+        </w:rPr>
+        <w:t xml:space="preserve"> (</w:t>
+      </w:r>
+      <w:r>
+        <w:rPr>
+          <w:rFonts w:ascii="Times New Roman" w:hAnsi="Times New Roman" w:cs="Times New Roman"/>
+          <w:noProof/>
+          <w:color w:val="FF0000"/>
+          <w:sz w:val="28"/>
+          <w:szCs w:val="28"/>
+          <w:highlight w:val="yellow"/>
+        </w:rPr>
+        <w:t xml:space="preserve">Taýýarlandy </w:t>
+      </w:r>
+      <w:r>
+        <w:rPr>
+          <w:rFonts w:ascii="Times New Roman" w:hAnsi="Times New Roman" w:cs="Times New Roman"/>
+          <w:noProof/>
+          <w:color w:val="FF0000"/>
+          <w:sz w:val="28"/>
+          <w:szCs w:val="28"/>
+          <w:highlight w:val="yellow"/>
+          <w:lang w:val="en-US"/>
+        </w:rPr>
+        <w:t>1</w:t>
+      </w:r>
+      <w:r>
+        <w:rPr>
+          <w:rFonts w:ascii="Times New Roman" w:hAnsi="Times New Roman" w:cs="Times New Roman"/>
+          <w:noProof/>
+          <w:color w:val="FF0000"/>
+          <w:sz w:val="28"/>
+          <w:szCs w:val="28"/>
+          <w:highlight w:val="yellow"/>
+        </w:rPr>
+        <w:t xml:space="preserve"> list</w:t>
+      </w:r>
+      <w:r>
+        <w:rPr>
+          <w:rFonts w:ascii="Times New Roman" w:hAnsi="Times New Roman" w:cs="Times New Roman"/>
+          <w:noProof/>
+          <w:sz w:val="28"/>
+          <w:szCs w:val="28"/>
+          <w:lang w:val="en-US"/>
+        </w:rPr>
+        <w:t>)</w:t>
       </w:r>
     </w:p>
     <w:p>

</xml_diff>

<commit_message>
15.04.2025 III__II_tem completed III tem not completed
</commit_message>
<xml_diff>
--- a/meyilnama/meyilnama.docx
+++ b/meyilnama/meyilnama.docx
@@ -684,7 +684,7 @@
         <w:pStyle w:val="a3"/>
         <w:numPr>
           <w:ilvl w:val="0"/>
-          <w:numId w:val="2"/>
+          <w:numId w:val="4"/>
         </w:numPr>
         <w:rPr>
           <w:rFonts w:ascii="Times New Roman" w:hAnsi="Times New Roman" w:cs="Times New Roman"/>
@@ -709,108 +709,26 @@
           <w:sz w:val="28"/>
           <w:szCs w:val="28"/>
         </w:rPr>
-        <w:t>.</w:t>
-      </w:r>
-      <w:r>
-        <w:rPr>
-          <w:rFonts w:ascii="Times New Roman" w:hAnsi="Times New Roman" w:cs="Times New Roman"/>
-          <w:noProof/>
-          <w:sz w:val="28"/>
-          <w:szCs w:val="28"/>
-        </w:rPr>
-        <w:t xml:space="preserve"> </w:t>
-      </w:r>
-      <w:r>
-        <w:rPr>
-          <w:rFonts w:ascii="Times New Roman" w:hAnsi="Times New Roman" w:cs="Times New Roman"/>
-          <w:noProof/>
-          <w:sz w:val="28"/>
-          <w:szCs w:val="28"/>
-          <w:lang w:val="en-US"/>
-        </w:rPr>
-        <w:t>(</w:t>
-      </w:r>
-      <w:r>
-        <w:rPr>
-          <w:rFonts w:ascii="Times New Roman" w:hAnsi="Times New Roman" w:cs="Times New Roman"/>
-          <w:noProof/>
-          <w:sz w:val="28"/>
-          <w:szCs w:val="28"/>
-          <w:highlight w:val="yellow"/>
-          <w:lang w:val="en-US"/>
-        </w:rPr>
-        <w:t>Ta</w:t>
-      </w:r>
-      <w:r>
-        <w:rPr>
-          <w:rFonts w:ascii="Times New Roman" w:hAnsi="Times New Roman" w:cs="Times New Roman"/>
-          <w:noProof/>
-          <w:sz w:val="28"/>
-          <w:szCs w:val="28"/>
-          <w:highlight w:val="yellow"/>
-        </w:rPr>
-        <w:t xml:space="preserve">ýýarlanyldy </w:t>
-      </w:r>
-      <w:r>
-        <w:rPr>
-          <w:rFonts w:ascii="Times New Roman" w:hAnsi="Times New Roman" w:cs="Times New Roman"/>
-          <w:noProof/>
-          <w:sz w:val="28"/>
-          <w:szCs w:val="28"/>
-          <w:highlight w:val="yellow"/>
-        </w:rPr>
-        <w:t>3</w:t>
-      </w:r>
-      <w:r>
-        <w:rPr>
-          <w:rFonts w:ascii="Times New Roman" w:hAnsi="Times New Roman" w:cs="Times New Roman"/>
-          <w:noProof/>
-          <w:sz w:val="28"/>
-          <w:szCs w:val="28"/>
-          <w:highlight w:val="yellow"/>
-        </w:rPr>
-        <w:t>.2</w:t>
-      </w:r>
-      <w:bookmarkStart w:id="1" w:name="_GoBack"/>
-      <w:bookmarkEnd w:id="1"/>
-      <w:r>
-        <w:rPr>
-          <w:rFonts w:ascii="Times New Roman" w:hAnsi="Times New Roman" w:cs="Times New Roman"/>
-          <w:noProof/>
-          <w:sz w:val="28"/>
-          <w:szCs w:val="28"/>
-          <w:highlight w:val="yellow"/>
-        </w:rPr>
-        <w:t xml:space="preserve"> </w:t>
-      </w:r>
-      <w:r>
-        <w:rPr>
-          <w:rFonts w:ascii="Times New Roman" w:hAnsi="Times New Roman" w:cs="Times New Roman"/>
-          <w:noProof/>
-          <w:sz w:val="28"/>
-          <w:szCs w:val="28"/>
-          <w:highlight w:val="yellow"/>
-        </w:rPr>
-        <w:t>list</w:t>
-      </w:r>
-      <w:r>
-        <w:rPr>
-          <w:rFonts w:ascii="Times New Roman" w:hAnsi="Times New Roman" w:cs="Times New Roman"/>
-          <w:noProof/>
-          <w:sz w:val="28"/>
-          <w:szCs w:val="28"/>
-          <w:lang w:val="en-US"/>
-        </w:rPr>
-        <w:t>)</w:t>
-      </w:r>
-      <w:r>
-        <w:rPr>
-          <w:rFonts w:ascii="Times New Roman" w:hAnsi="Times New Roman" w:cs="Times New Roman"/>
-          <w:noProof/>
-          <w:sz w:val="28"/>
-          <w:szCs w:val="28"/>
-        </w:rPr>
-        <w:t>.</w:t>
+        <w:t>. (</w:t>
+      </w:r>
+      <w:r>
+        <w:rPr>
+          <w:rFonts w:ascii="Times New Roman" w:hAnsi="Times New Roman" w:cs="Times New Roman"/>
+          <w:noProof/>
+          <w:sz w:val="28"/>
+          <w:szCs w:val="28"/>
+          <w:highlight w:val="yellow"/>
+        </w:rPr>
+        <w:t>Taýýarlanyldy 3.2 list</w:t>
+      </w:r>
+      <w:r>
+        <w:rPr>
+          <w:rFonts w:ascii="Times New Roman" w:hAnsi="Times New Roman" w:cs="Times New Roman"/>
+          <w:noProof/>
+          <w:sz w:val="28"/>
+          <w:szCs w:val="28"/>
+        </w:rPr>
+        <w:t>).</w:t>
       </w:r>
     </w:p>
     <w:p>
@@ -818,7 +736,7 @@
         <w:pStyle w:val="a3"/>
         <w:numPr>
           <w:ilvl w:val="0"/>
-          <w:numId w:val="3"/>
+          <w:numId w:val="4"/>
         </w:numPr>
         <w:rPr>
           <w:rFonts w:ascii="Times New Roman" w:hAnsi="Times New Roman" w:cs="Times New Roman"/>
@@ -827,37 +745,136 @@
           <w:szCs w:val="28"/>
         </w:rPr>
       </w:pPr>
+      <w:r>
+        <w:rPr>
+          <w:rFonts w:ascii="Times New Roman" w:hAnsi="Times New Roman" w:cs="Times New Roman"/>
+          <w:noProof/>
+          <w:sz w:val="28"/>
+          <w:szCs w:val="28"/>
+        </w:rPr>
+        <w:t>IoT  ulgamynda ulanylýan esasy standartlar.</w:t>
+      </w:r>
+      <w:r>
+        <w:rPr>
+          <w:rFonts w:ascii="Times New Roman" w:hAnsi="Times New Roman" w:cs="Times New Roman"/>
+          <w:noProof/>
+          <w:sz w:val="28"/>
+          <w:szCs w:val="28"/>
+          <w:lang w:val="en-US"/>
+        </w:rPr>
+        <w:t xml:space="preserve"> </w:t>
+      </w:r>
+      <w:r>
+        <w:rPr>
+          <w:rFonts w:ascii="Times New Roman" w:hAnsi="Times New Roman" w:cs="Times New Roman"/>
+          <w:noProof/>
+          <w:sz w:val="28"/>
+          <w:szCs w:val="28"/>
+          <w:lang w:val="en-US"/>
+        </w:rPr>
+        <w:t>(</w:t>
+      </w:r>
+      <w:r>
+        <w:rPr>
+          <w:rFonts w:ascii="Times New Roman" w:hAnsi="Times New Roman" w:cs="Times New Roman"/>
+          <w:noProof/>
+          <w:sz w:val="28"/>
+          <w:szCs w:val="28"/>
+          <w:highlight w:val="yellow"/>
+          <w:lang w:val="en-US"/>
+        </w:rPr>
+        <w:t>Ta</w:t>
+      </w:r>
+      <w:r>
+        <w:rPr>
+          <w:rFonts w:ascii="Times New Roman" w:hAnsi="Times New Roman" w:cs="Times New Roman"/>
+          <w:noProof/>
+          <w:sz w:val="28"/>
+          <w:szCs w:val="28"/>
+          <w:highlight w:val="yellow"/>
+        </w:rPr>
+        <w:t xml:space="preserve">ýýarlanyldy </w:t>
+      </w:r>
+      <w:r>
+        <w:rPr>
+          <w:rFonts w:ascii="Times New Roman" w:hAnsi="Times New Roman" w:cs="Times New Roman"/>
+          <w:noProof/>
+          <w:sz w:val="28"/>
+          <w:szCs w:val="28"/>
+          <w:highlight w:val="yellow"/>
+          <w:lang w:val="en-US"/>
+        </w:rPr>
+        <w:t>7</w:t>
+      </w:r>
+      <w:r>
+        <w:rPr>
+          <w:rFonts w:ascii="Times New Roman" w:hAnsi="Times New Roman" w:cs="Times New Roman"/>
+          <w:noProof/>
+          <w:sz w:val="28"/>
+          <w:szCs w:val="28"/>
+          <w:highlight w:val="yellow"/>
+        </w:rPr>
+        <w:t xml:space="preserve"> </w:t>
+      </w:r>
+      <w:r>
+        <w:rPr>
+          <w:rFonts w:ascii="Times New Roman" w:hAnsi="Times New Roman" w:cs="Times New Roman"/>
+          <w:noProof/>
+          <w:sz w:val="28"/>
+          <w:szCs w:val="28"/>
+          <w:highlight w:val="yellow"/>
+        </w:rPr>
+        <w:t>list</w:t>
+      </w:r>
+      <w:r>
+        <w:rPr>
+          <w:rFonts w:ascii="Times New Roman" w:hAnsi="Times New Roman" w:cs="Times New Roman"/>
+          <w:noProof/>
+          <w:sz w:val="28"/>
+          <w:szCs w:val="28"/>
+          <w:highlight w:val="yellow"/>
+          <w:lang w:val="en-US"/>
+        </w:rPr>
+        <w:t xml:space="preserve"> </w:t>
+      </w:r>
+      <w:r>
+        <w:rPr>
+          <w:rFonts w:ascii="Times New Roman" w:hAnsi="Times New Roman" w:cs="Times New Roman"/>
+          <w:noProof/>
+          <w:sz w:val="28"/>
+          <w:szCs w:val="28"/>
+          <w:highlight w:val="yellow"/>
+        </w:rPr>
+        <w:t>üstini dolmaly</w:t>
+      </w:r>
+      <w:bookmarkStart w:id="1" w:name="_GoBack"/>
+      <w:bookmarkEnd w:id="1"/>
+      <w:r>
+        <w:rPr>
+          <w:rFonts w:ascii="Times New Roman" w:hAnsi="Times New Roman" w:cs="Times New Roman"/>
+          <w:noProof/>
+          <w:sz w:val="28"/>
+          <w:szCs w:val="28"/>
+          <w:lang w:val="en-US"/>
+        </w:rPr>
+        <w:t>)</w:t>
+      </w:r>
+      <w:r>
+        <w:rPr>
+          <w:rFonts w:ascii="Times New Roman" w:hAnsi="Times New Roman" w:cs="Times New Roman"/>
+          <w:noProof/>
+          <w:sz w:val="28"/>
+          <w:szCs w:val="28"/>
+        </w:rPr>
+        <w:t>.</w:t>
+      </w:r>
     </w:p>
     <w:p>
       <w:pPr>
         <w:pStyle w:val="a3"/>
         <w:numPr>
           <w:ilvl w:val="0"/>
-          <w:numId w:val="3"/>
-        </w:numPr>
-        <w:rPr>
-          <w:rFonts w:ascii="Times New Roman" w:hAnsi="Times New Roman" w:cs="Times New Roman"/>
-          <w:noProof/>
-          <w:sz w:val="28"/>
-          <w:szCs w:val="28"/>
-        </w:rPr>
-      </w:pPr>
-      <w:r>
-        <w:rPr>
-          <w:rFonts w:ascii="Times New Roman" w:hAnsi="Times New Roman" w:cs="Times New Roman"/>
-          <w:noProof/>
-          <w:sz w:val="28"/>
-          <w:szCs w:val="28"/>
-        </w:rPr>
-        <w:t>IoT  ulgamynda ulanylýan esasy standartlar.</w:t>
-      </w:r>
-    </w:p>
-    <w:p>
-      <w:pPr>
-        <w:pStyle w:val="a3"/>
-        <w:numPr>
-          <w:ilvl w:val="0"/>
-          <w:numId w:val="3"/>
+          <w:numId w:val="4"/>
         </w:numPr>
         <w:rPr>
           <w:rFonts w:ascii="Times New Roman" w:hAnsi="Times New Roman" w:cs="Times New Roman"/>
@@ -1398,6 +1415,95 @@
       </w:pPr>
     </w:lvl>
   </w:abstractNum>
+  <w:abstractNum w:abstractNumId="3" w15:restartNumberingAfterBreak="0">
+    <w:nsid w:val="6D50541C"/>
+    <w:multiLevelType w:val="multilevel"/>
+    <w:tmpl w:val="27203A4F"/>
+    <w:lvl w:ilvl="0">
+      <w:start w:val="1"/>
+      <w:numFmt w:val="decimal"/>
+      <w:lvlText w:val="%1."/>
+      <w:lvlJc w:val="left"/>
+      <w:pPr>
+        <w:ind w:left="1065" w:hanging="360"/>
+      </w:pPr>
+      <w:rPr>
+        <w:rFonts w:hint="default"/>
+      </w:rPr>
+    </w:lvl>
+    <w:lvl w:ilvl="1">
+      <w:start w:val="1"/>
+      <w:numFmt w:val="lowerLetter"/>
+      <w:lvlText w:val="%2."/>
+      <w:lvlJc w:val="left"/>
+      <w:pPr>
+        <w:ind w:left="1785" w:hanging="360"/>
+      </w:pPr>
+    </w:lvl>
+    <w:lvl w:ilvl="2">
+      <w:start w:val="1"/>
+      <w:numFmt w:val="lowerRoman"/>
+      <w:lvlText w:val="%3."/>
+      <w:lvlJc w:val="right"/>
+      <w:pPr>
+        <w:ind w:left="2505" w:hanging="180"/>
+      </w:pPr>
+    </w:lvl>
+    <w:lvl w:ilvl="3">
+      <w:start w:val="1"/>
+      <w:numFmt w:val="decimal"/>
+      <w:lvlText w:val="%4."/>
+      <w:lvlJc w:val="left"/>
+      <w:pPr>
+        <w:ind w:left="3225" w:hanging="360"/>
+      </w:pPr>
+    </w:lvl>
+    <w:lvl w:ilvl="4">
+      <w:start w:val="1"/>
+      <w:numFmt w:val="lowerLetter"/>
+      <w:lvlText w:val="%5."/>
+      <w:lvlJc w:val="left"/>
+      <w:pPr>
+        <w:ind w:left="3945" w:hanging="360"/>
+      </w:pPr>
+    </w:lvl>
+    <w:lvl w:ilvl="5">
+      <w:start w:val="1"/>
+      <w:numFmt w:val="lowerRoman"/>
+      <w:lvlText w:val="%6."/>
+      <w:lvlJc w:val="right"/>
+      <w:pPr>
+        <w:ind w:left="4665" w:hanging="180"/>
+      </w:pPr>
+    </w:lvl>
+    <w:lvl w:ilvl="6">
+      <w:start w:val="1"/>
+      <w:numFmt w:val="decimal"/>
+      <w:lvlText w:val="%7."/>
+      <w:lvlJc w:val="left"/>
+      <w:pPr>
+        <w:ind w:left="5385" w:hanging="360"/>
+      </w:pPr>
+    </w:lvl>
+    <w:lvl w:ilvl="7">
+      <w:start w:val="1"/>
+      <w:numFmt w:val="lowerLetter"/>
+      <w:lvlText w:val="%8."/>
+      <w:lvlJc w:val="left"/>
+      <w:pPr>
+        <w:ind w:left="6105" w:hanging="360"/>
+      </w:pPr>
+    </w:lvl>
+    <w:lvl w:ilvl="8">
+      <w:start w:val="1"/>
+      <w:numFmt w:val="lowerRoman"/>
+      <w:lvlText w:val="%9."/>
+      <w:lvlJc w:val="right"/>
+      <w:pPr>
+        <w:ind w:left="6825" w:hanging="180"/>
+      </w:pPr>
+    </w:lvl>
+  </w:abstractNum>
   <w:num w:numId="1">
     <w:abstractNumId w:val="1"/>
   </w:num>
@@ -1406,6 +1512,9 @@
   </w:num>
   <w:num w:numId="3">
     <w:abstractNumId w:val="0"/>
+  </w:num>
+  <w:num w:numId="4">
+    <w:abstractNumId w:val="3"/>
   </w:num>
 </w:numbering>
 </file>

</xml_diff>